<commit_message>
feat: update working program according to the working plan
</commit_message>
<xml_diff>
--- a/algorithmic-foundations-of-robotics/working-programs/045268_Алгоритмические основы робототехники - СВ.5080.2024.docx
+++ b/algorithmic-foundations-of-robotics/working-programs/045268_Алгоритмические основы робототехники - СВ.5080.2024.docx
@@ -3001,7 +3001,7 @@
                 <w:rFonts w:ascii="Times New Roman" w:hAnsi="Times New Roman"/>
                 <w:sz w:val="16"/>
               </w:rPr>
-              <w:t>58</w:t>
+              <w:t>28</w:t>
             </w:r>
           </w:p>
         </w:tc>
@@ -3264,7 +3264,7 @@
                 <w:rFonts w:ascii="Times New Roman" w:hAnsi="Times New Roman"/>
                 <w:sz w:val="16"/>
               </w:rPr>
-              <w:t>57</w:t>
+              <w:t>87</w:t>
             </w:r>
           </w:p>
         </w:tc>
@@ -3977,7 +3977,7 @@
                 <w:rFonts w:ascii="Times New Roman" w:hAnsi="Times New Roman"/>
                 <w:sz w:val="16"/>
               </w:rPr>
-              <w:t>58</w:t>
+              <w:t>28</w:t>
             </w:r>
           </w:p>
         </w:tc>
@@ -4240,7 +4240,7 @@
                 <w:rFonts w:ascii="Times New Roman" w:hAnsi="Times New Roman"/>
                 <w:sz w:val="16"/>
               </w:rPr>
-              <w:t>57</w:t>
+              <w:t>87</w:t>
             </w:r>
           </w:p>
         </w:tc>
@@ -11009,59 +11009,89 @@
     <w:link w:val="Style_1"/>
   </w:style>
   <w:style w:styleId="Style_11" w:type="paragraph">
-    <w:name w:val="Заголовок 8 Знак"/>
+    <w:name w:val="Heading 6 Char"/>
     <w:link w:val="Style_11_ch"/>
     <w:rPr>
+      <w:rFonts w:ascii="Calibri" w:hAnsi="Calibri"/>
       <w:b w:val="1"/>
+    </w:rPr>
+  </w:style>
+  <w:style w:styleId="Style_11_ch" w:type="character">
+    <w:name w:val="Heading 6 Char"/>
+    <w:link w:val="Style_11"/>
+    <w:rPr>
+      <w:rFonts w:ascii="Calibri" w:hAnsi="Calibri"/>
+      <w:b w:val="1"/>
+    </w:rPr>
+  </w:style>
+  <w:style w:styleId="Style_12" w:type="paragraph">
+    <w:name w:val="Title Char"/>
+    <w:link w:val="Style_12_ch"/>
+    <w:rPr>
+      <w:rFonts w:ascii="Cambria" w:hAnsi="Cambria"/>
+      <w:b w:val="1"/>
+      <w:sz w:val="32"/>
+    </w:rPr>
+  </w:style>
+  <w:style w:styleId="Style_12_ch" w:type="character">
+    <w:name w:val="Title Char"/>
+    <w:link w:val="Style_12"/>
+    <w:rPr>
+      <w:rFonts w:ascii="Cambria" w:hAnsi="Cambria"/>
+      <w:b w:val="1"/>
+      <w:sz w:val="32"/>
+    </w:rPr>
+  </w:style>
+  <w:style w:styleId="Style_13" w:type="paragraph">
+    <w:name w:val="Заголовок 5 Знак"/>
+    <w:link w:val="Style_13_ch"/>
+    <w:rPr>
+      <w:rFonts w:ascii="Cambria" w:hAnsi="Cambria"/>
+      <w:color w:val="243F60"/>
       <w:sz w:val="24"/>
     </w:rPr>
   </w:style>
-  <w:style w:styleId="Style_11_ch" w:type="character">
-    <w:name w:val="Заголовок 8 Знак"/>
-    <w:link w:val="Style_11"/>
-    <w:rPr>
-      <w:b w:val="1"/>
+  <w:style w:styleId="Style_13_ch" w:type="character">
+    <w:name w:val="Заголовок 5 Знак"/>
+    <w:link w:val="Style_13"/>
+    <w:rPr>
+      <w:rFonts w:ascii="Cambria" w:hAnsi="Cambria"/>
+      <w:color w:val="243F60"/>
       <w:sz w:val="24"/>
     </w:rPr>
   </w:style>
-  <w:style w:styleId="Style_12" w:type="paragraph">
-    <w:name w:val="Нижний колонтитул Знак"/>
-    <w:link w:val="Style_12_ch"/>
+  <w:style w:styleId="Style_14" w:type="paragraph">
+    <w:name w:val="Body Text Indent Char"/>
+    <w:link w:val="Style_14_ch"/>
     <w:rPr>
       <w:sz w:val="24"/>
     </w:rPr>
   </w:style>
-  <w:style w:styleId="Style_12_ch" w:type="character">
-    <w:name w:val="Нижний колонтитул Знак"/>
-    <w:link w:val="Style_12"/>
+  <w:style w:styleId="Style_14_ch" w:type="character">
+    <w:name w:val="Body Text Indent Char"/>
+    <w:link w:val="Style_14"/>
     <w:rPr>
       <w:sz w:val="24"/>
     </w:rPr>
   </w:style>
-  <w:style w:styleId="Style_13" w:type="paragraph">
-    <w:name w:val="Заголовок 9 Знак"/>
-    <w:link w:val="Style_13_ch"/>
-    <w:rPr>
-      <w:rFonts w:ascii="Cambria" w:hAnsi="Cambria"/>
-      <w:i w:val="1"/>
-      <w:color w:val="404040"/>
-      <w:sz w:val="20"/>
-    </w:rPr>
-  </w:style>
-  <w:style w:styleId="Style_13_ch" w:type="character">
-    <w:name w:val="Заголовок 9 Знак"/>
-    <w:link w:val="Style_13"/>
-    <w:rPr>
-      <w:rFonts w:ascii="Cambria" w:hAnsi="Cambria"/>
-      <w:i w:val="1"/>
-      <w:color w:val="404040"/>
-      <w:sz w:val="20"/>
-    </w:rPr>
-  </w:style>
-  <w:style w:styleId="Style_14" w:type="paragraph">
+  <w:style w:styleId="Style_15" w:type="paragraph">
+    <w:name w:val="Body Text Indent 3 Char"/>
+    <w:link w:val="Style_15_ch"/>
+    <w:rPr>
+      <w:sz w:val="16"/>
+    </w:rPr>
+  </w:style>
+  <w:style w:styleId="Style_15_ch" w:type="character">
+    <w:name w:val="Body Text Indent 3 Char"/>
+    <w:link w:val="Style_15"/>
+    <w:rPr>
+      <w:sz w:val="16"/>
+    </w:rPr>
+  </w:style>
+  <w:style w:styleId="Style_16" w:type="paragraph">
     <w:name w:val="toc 2"/>
     <w:next w:val="Style_1"/>
-    <w:link w:val="Style_14_ch"/>
+    <w:link w:val="Style_16_ch"/>
     <w:uiPriority w:val="39"/>
     <w:pPr>
       <w:ind w:firstLine="0" w:left="200"/>
@@ -11072,50 +11102,50 @@
       <w:sz w:val="28"/>
     </w:rPr>
   </w:style>
-  <w:style w:styleId="Style_14_ch" w:type="character">
+  <w:style w:styleId="Style_16_ch" w:type="character">
     <w:name w:val="toc 2"/>
-    <w:link w:val="Style_14"/>
+    <w:link w:val="Style_16"/>
     <w:rPr>
       <w:rFonts w:ascii="XO Thames" w:hAnsi="XO Thames"/>
       <w:sz w:val="28"/>
     </w:rPr>
   </w:style>
-  <w:style w:styleId="Style_15" w:type="paragraph">
-    <w:name w:val="Основной текст с отступом 3 Знак"/>
-    <w:link w:val="Style_15_ch"/>
-    <w:rPr>
-      <w:sz w:val="16"/>
-    </w:rPr>
-  </w:style>
-  <w:style w:styleId="Style_15_ch" w:type="character">
-    <w:name w:val="Основной текст с отступом 3 Знак"/>
-    <w:link w:val="Style_15"/>
-    <w:rPr>
-      <w:sz w:val="16"/>
-    </w:rPr>
-  </w:style>
-  <w:style w:styleId="Style_10" w:type="paragraph">
-    <w:name w:val="Internet Link"/>
-    <w:basedOn w:val="Style_16"/>
-    <w:link w:val="Style_10_ch"/>
-    <w:rPr>
-      <w:color w:val="0000FF"/>
-      <w:u w:val="single"/>
-    </w:rPr>
-  </w:style>
-  <w:style w:styleId="Style_10_ch" w:type="character">
-    <w:name w:val="Internet Link"/>
-    <w:basedOn w:val="Style_16_ch"/>
-    <w:link w:val="Style_10"/>
-    <w:rPr>
-      <w:color w:val="0000FF"/>
-      <w:u w:val="single"/>
-    </w:rPr>
-  </w:style>
   <w:style w:styleId="Style_17" w:type="paragraph">
+    <w:name w:val="Title Char"/>
+    <w:link w:val="Style_17_ch"/>
+    <w:rPr>
+      <w:rFonts w:ascii="Cambria" w:hAnsi="Cambria"/>
+      <w:b w:val="1"/>
+      <w:sz w:val="32"/>
+    </w:rPr>
+  </w:style>
+  <w:style w:styleId="Style_17_ch" w:type="character">
+    <w:name w:val="Title Char"/>
+    <w:link w:val="Style_17"/>
+    <w:rPr>
+      <w:rFonts w:ascii="Cambria" w:hAnsi="Cambria"/>
+      <w:b w:val="1"/>
+      <w:sz w:val="32"/>
+    </w:rPr>
+  </w:style>
+  <w:style w:styleId="Style_18" w:type="paragraph">
+    <w:name w:val="Основной текст с отступом 2 Знак"/>
+    <w:link w:val="Style_18_ch"/>
+    <w:rPr>
+      <w:sz w:val="24"/>
+    </w:rPr>
+  </w:style>
+  <w:style w:styleId="Style_18_ch" w:type="character">
+    <w:name w:val="Основной текст с отступом 2 Знак"/>
+    <w:link w:val="Style_18"/>
+    <w:rPr>
+      <w:sz w:val="24"/>
+    </w:rPr>
+  </w:style>
+  <w:style w:styleId="Style_19" w:type="paragraph">
     <w:name w:val="toc 4"/>
     <w:next w:val="Style_1"/>
-    <w:link w:val="Style_17_ch"/>
+    <w:link w:val="Style_19_ch"/>
     <w:uiPriority w:val="39"/>
     <w:pPr>
       <w:ind w:firstLine="0" w:left="600"/>
@@ -11126,39 +11156,51 @@
       <w:sz w:val="28"/>
     </w:rPr>
   </w:style>
-  <w:style w:styleId="Style_17_ch" w:type="character">
+  <w:style w:styleId="Style_19_ch" w:type="character">
     <w:name w:val="toc 4"/>
-    <w:link w:val="Style_17"/>
+    <w:link w:val="Style_19"/>
     <w:rPr>
       <w:rFonts w:ascii="XO Thames" w:hAnsi="XO Thames"/>
       <w:sz w:val="28"/>
     </w:rPr>
   </w:style>
-  <w:style w:styleId="Style_18" w:type="paragraph">
-    <w:name w:val="Heading 3 Char"/>
-    <w:basedOn w:val="Style_16"/>
-    <w:link w:val="Style_18_ch"/>
-    <w:rPr>
-      <w:rFonts w:asciiTheme="majorAscii" w:hAnsiTheme="majorHAnsi"/>
+  <w:style w:styleId="Style_20" w:type="paragraph">
+    <w:name w:val="Heading 1 Char"/>
+    <w:link w:val="Style_20_ch"/>
+    <w:rPr>
+      <w:rFonts w:ascii="Cambria" w:hAnsi="Cambria"/>
       <w:b w:val="1"/>
-      <w:color w:themeColor="accent1" w:val="4F81BD"/>
-    </w:rPr>
-  </w:style>
-  <w:style w:styleId="Style_18_ch" w:type="character">
-    <w:name w:val="Heading 3 Char"/>
-    <w:basedOn w:val="Style_16_ch"/>
-    <w:link w:val="Style_18"/>
-    <w:rPr>
-      <w:rFonts w:asciiTheme="majorAscii" w:hAnsiTheme="majorHAnsi"/>
+      <w:sz w:val="32"/>
+    </w:rPr>
+  </w:style>
+  <w:style w:styleId="Style_20_ch" w:type="character">
+    <w:name w:val="Heading 1 Char"/>
+    <w:link w:val="Style_20"/>
+    <w:rPr>
+      <w:rFonts w:ascii="Cambria" w:hAnsi="Cambria"/>
       <w:b w:val="1"/>
-      <w:color w:themeColor="accent1" w:val="4F81BD"/>
-    </w:rPr>
-  </w:style>
-  <w:style w:styleId="Style_19" w:type="paragraph">
+      <w:sz w:val="32"/>
+    </w:rPr>
+  </w:style>
+  <w:style w:styleId="Style_21" w:type="paragraph">
+    <w:name w:val="Без интервала1"/>
+    <w:link w:val="Style_21_ch"/>
+    <w:rPr>
+      <w:rFonts w:ascii="Calibri" w:hAnsi="Calibri"/>
+    </w:rPr>
+  </w:style>
+  <w:style w:styleId="Style_21_ch" w:type="character">
+    <w:name w:val="Без интервала1"/>
+    <w:link w:val="Style_21"/>
+    <w:rPr>
+      <w:rFonts w:ascii="Calibri" w:hAnsi="Calibri"/>
+    </w:rPr>
+  </w:style>
+  <w:style w:styleId="Style_22" w:type="paragraph">
     <w:name w:val="heading 7"/>
     <w:basedOn w:val="Style_1"/>
     <w:next w:val="Style_1"/>
-    <w:link w:val="Style_19_ch"/>
+    <w:link w:val="Style_22_ch"/>
     <w:uiPriority w:val="9"/>
     <w:qFormat/>
     <w:pPr>
@@ -11172,35 +11214,59 @@
       <w:sz w:val="16"/>
     </w:rPr>
   </w:style>
-  <w:style w:styleId="Style_19_ch" w:type="character">
+  <w:style w:styleId="Style_22_ch" w:type="character">
     <w:name w:val="heading 7"/>
     <w:basedOn w:val="Style_1_ch"/>
-    <w:link w:val="Style_19"/>
+    <w:link w:val="Style_22"/>
     <w:rPr>
       <w:b w:val="1"/>
       <w:sz w:val="16"/>
     </w:rPr>
   </w:style>
-  <w:style w:styleId="Style_20" w:type="paragraph">
-    <w:name w:val="Основной текст с отступом Знак"/>
-    <w:link w:val="Style_20_ch"/>
-    <w:rPr>
+  <w:style w:styleId="Style_23" w:type="paragraph">
+    <w:name w:val="Heading 2 Char"/>
+    <w:link w:val="Style_23_ch"/>
+    <w:rPr>
+      <w:rFonts w:ascii="Cambria" w:hAnsi="Cambria"/>
       <w:b w:val="1"/>
+      <w:i w:val="1"/>
       <w:sz w:val="28"/>
     </w:rPr>
   </w:style>
-  <w:style w:styleId="Style_20_ch" w:type="character">
-    <w:name w:val="Основной текст с отступом Знак"/>
-    <w:link w:val="Style_20"/>
-    <w:rPr>
+  <w:style w:styleId="Style_23_ch" w:type="character">
+    <w:name w:val="Heading 2 Char"/>
+    <w:link w:val="Style_23"/>
+    <w:rPr>
+      <w:rFonts w:ascii="Cambria" w:hAnsi="Cambria"/>
       <w:b w:val="1"/>
+      <w:i w:val="1"/>
       <w:sz w:val="28"/>
     </w:rPr>
   </w:style>
-  <w:style w:styleId="Style_21" w:type="paragraph">
+  <w:style w:styleId="Style_24" w:type="paragraph">
+    <w:name w:val="Heading 2 Char"/>
+    <w:link w:val="Style_24_ch"/>
+    <w:rPr>
+      <w:rFonts w:ascii="Cambria" w:hAnsi="Cambria"/>
+      <w:b w:val="1"/>
+      <w:i w:val="1"/>
+      <w:sz w:val="28"/>
+    </w:rPr>
+  </w:style>
+  <w:style w:styleId="Style_24_ch" w:type="character">
+    <w:name w:val="Heading 2 Char"/>
+    <w:link w:val="Style_24"/>
+    <w:rPr>
+      <w:rFonts w:ascii="Cambria" w:hAnsi="Cambria"/>
+      <w:b w:val="1"/>
+      <w:i w:val="1"/>
+      <w:sz w:val="28"/>
+    </w:rPr>
+  </w:style>
+  <w:style w:styleId="Style_25" w:type="paragraph">
     <w:name w:val="toc 6"/>
     <w:next w:val="Style_1"/>
-    <w:link w:val="Style_21_ch"/>
+    <w:link w:val="Style_25_ch"/>
     <w:uiPriority w:val="39"/>
     <w:pPr>
       <w:ind w:firstLine="0" w:left="1000"/>
@@ -11211,18 +11277,34 @@
       <w:sz w:val="28"/>
     </w:rPr>
   </w:style>
-  <w:style w:styleId="Style_21_ch" w:type="character">
+  <w:style w:styleId="Style_25_ch" w:type="character">
     <w:name w:val="toc 6"/>
-    <w:link w:val="Style_21"/>
+    <w:link w:val="Style_25"/>
     <w:rPr>
       <w:rFonts w:ascii="XO Thames" w:hAnsi="XO Thames"/>
       <w:sz w:val="28"/>
     </w:rPr>
   </w:style>
-  <w:style w:styleId="Style_22" w:type="paragraph">
+  <w:style w:styleId="Style_26" w:type="paragraph">
+    <w:name w:val="Текст выноски Знак"/>
+    <w:link w:val="Style_26_ch"/>
+    <w:rPr>
+      <w:rFonts w:ascii="Tahoma" w:hAnsi="Tahoma"/>
+      <w:sz w:val="16"/>
+    </w:rPr>
+  </w:style>
+  <w:style w:styleId="Style_26_ch" w:type="character">
+    <w:name w:val="Текст выноски Знак"/>
+    <w:link w:val="Style_26"/>
+    <w:rPr>
+      <w:rFonts w:ascii="Tahoma" w:hAnsi="Tahoma"/>
+      <w:sz w:val="16"/>
+    </w:rPr>
+  </w:style>
+  <w:style w:styleId="Style_27" w:type="paragraph">
     <w:name w:val="toc 7"/>
     <w:next w:val="Style_1"/>
-    <w:link w:val="Style_22_ch"/>
+    <w:link w:val="Style_27_ch"/>
     <w:uiPriority w:val="39"/>
     <w:pPr>
       <w:ind w:firstLine="0" w:left="1200"/>
@@ -11233,217 +11315,133 @@
       <w:sz w:val="28"/>
     </w:rPr>
   </w:style>
-  <w:style w:styleId="Style_22_ch" w:type="character">
+  <w:style w:styleId="Style_27_ch" w:type="character">
     <w:name w:val="toc 7"/>
-    <w:link w:val="Style_22"/>
+    <w:link w:val="Style_27"/>
     <w:rPr>
       <w:rFonts w:ascii="XO Thames" w:hAnsi="XO Thames"/>
       <w:sz w:val="28"/>
     </w:rPr>
   </w:style>
-  <w:style w:styleId="Style_5" w:type="paragraph">
-    <w:name w:val="Standard"/>
-    <w:link w:val="Style_5_ch"/>
-    <w:rPr>
+  <w:style w:styleId="Style_28" w:type="paragraph">
+    <w:name w:val="Заголовок 1 Знак"/>
+    <w:link w:val="Style_28_ch"/>
+    <w:rPr>
+      <w:rFonts w:ascii="Arial" w:hAnsi="Arial"/>
+      <w:b w:val="1"/>
+      <w:sz w:val="32"/>
+    </w:rPr>
+  </w:style>
+  <w:style w:styleId="Style_28_ch" w:type="character">
+    <w:name w:val="Заголовок 1 Знак"/>
+    <w:link w:val="Style_28"/>
+    <w:rPr>
+      <w:rFonts w:ascii="Arial" w:hAnsi="Arial"/>
+      <w:b w:val="1"/>
+      <w:sz w:val="32"/>
+    </w:rPr>
+  </w:style>
+  <w:style w:styleId="Style_29" w:type="paragraph">
+    <w:name w:val="Balloon Text Char"/>
+    <w:link w:val="Style_29_ch"/>
+    <w:rPr>
+      <w:sz w:val="0"/>
+    </w:rPr>
+  </w:style>
+  <w:style w:styleId="Style_29_ch" w:type="character">
+    <w:name w:val="Balloon Text Char"/>
+    <w:link w:val="Style_29"/>
+    <w:rPr>
+      <w:sz w:val="0"/>
+    </w:rPr>
+  </w:style>
+  <w:style w:styleId="Style_30" w:type="paragraph">
+    <w:name w:val="Заголовок 8 Знак"/>
+    <w:link w:val="Style_30_ch"/>
+    <w:rPr>
+      <w:b w:val="1"/>
       <w:sz w:val="24"/>
     </w:rPr>
   </w:style>
-  <w:style w:styleId="Style_5_ch" w:type="character">
-    <w:name w:val="Standard"/>
-    <w:link w:val="Style_5"/>
-    <w:rPr>
+  <w:style w:styleId="Style_30_ch" w:type="character">
+    <w:name w:val="Заголовок 8 Знак"/>
+    <w:link w:val="Style_30"/>
+    <w:rPr>
+      <w:b w:val="1"/>
       <w:sz w:val="24"/>
     </w:rPr>
   </w:style>
-  <w:style w:styleId="Style_16" w:type="paragraph">
-    <w:name w:val="Default Paragraph Font"/>
-    <w:link w:val="Style_16_ch"/>
-  </w:style>
-  <w:style w:styleId="Style_16_ch" w:type="character">
-    <w:name w:val="Default Paragraph Font"/>
-    <w:link w:val="Style_16"/>
-  </w:style>
-  <w:style w:styleId="Style_23" w:type="paragraph">
-    <w:name w:val="Заголовок 4 Знак"/>
-    <w:link w:val="Style_23_ch"/>
-    <w:rPr>
-      <w:sz w:val="20"/>
-    </w:rPr>
-  </w:style>
-  <w:style w:styleId="Style_23_ch" w:type="character">
-    <w:name w:val="Заголовок 4 Знак"/>
-    <w:link w:val="Style_23"/>
-    <w:rPr>
-      <w:sz w:val="20"/>
-    </w:rPr>
-  </w:style>
-  <w:style w:styleId="Style_24" w:type="paragraph">
-    <w:name w:val="Body Text Char"/>
-    <w:link w:val="Style_24_ch"/>
-    <w:rPr>
-      <w:sz w:val="24"/>
-    </w:rPr>
-  </w:style>
-  <w:style w:styleId="Style_24_ch" w:type="character">
-    <w:name w:val="Body Text Char"/>
-    <w:link w:val="Style_24"/>
-    <w:rPr>
-      <w:sz w:val="24"/>
-    </w:rPr>
-  </w:style>
-  <w:style w:styleId="Style_25" w:type="paragraph">
-    <w:name w:val="Heading 4 Char"/>
-    <w:link w:val="Style_25_ch"/>
-    <w:rPr>
-      <w:rFonts w:ascii="Calibri" w:hAnsi="Calibri"/>
-      <w:b w:val="1"/>
-      <w:sz w:val="28"/>
-    </w:rPr>
-  </w:style>
-  <w:style w:styleId="Style_25_ch" w:type="character">
-    <w:name w:val="Heading 4 Char"/>
-    <w:link w:val="Style_25"/>
-    <w:rPr>
-      <w:rFonts w:ascii="Calibri" w:hAnsi="Calibri"/>
-      <w:b w:val="1"/>
-      <w:sz w:val="28"/>
-    </w:rPr>
-  </w:style>
-  <w:style w:styleId="Style_26" w:type="paragraph">
-    <w:name w:val="Heading 9 Char"/>
-    <w:basedOn w:val="Style_16"/>
-    <w:link w:val="Style_26_ch"/>
+  <w:style w:styleId="Style_31" w:type="paragraph">
+    <w:name w:val="Heading 7 Char"/>
+    <w:basedOn w:val="Style_32"/>
+    <w:link w:val="Style_31_ch"/>
     <w:rPr>
       <w:rFonts w:asciiTheme="majorAscii" w:hAnsiTheme="majorHAnsi"/>
       <w:i w:val="1"/>
       <w:color w:themeColor="text1" w:themeTint="BF" w:val="404040"/>
-      <w:sz w:val="20"/>
-    </w:rPr>
-  </w:style>
-  <w:style w:styleId="Style_26_ch" w:type="character">
-    <w:name w:val="Heading 9 Char"/>
-    <w:basedOn w:val="Style_16_ch"/>
-    <w:link w:val="Style_26"/>
+    </w:rPr>
+  </w:style>
+  <w:style w:styleId="Style_31_ch" w:type="character">
+    <w:name w:val="Heading 7 Char"/>
+    <w:basedOn w:val="Style_32_ch"/>
+    <w:link w:val="Style_31"/>
     <w:rPr>
       <w:rFonts w:asciiTheme="majorAscii" w:hAnsiTheme="majorHAnsi"/>
       <w:i w:val="1"/>
       <w:color w:themeColor="text1" w:themeTint="BF" w:val="404040"/>
+    </w:rPr>
+  </w:style>
+  <w:style w:styleId="Style_33" w:type="paragraph">
+    <w:name w:val="Заголовок 4 Знак"/>
+    <w:link w:val="Style_33_ch"/>
+    <w:rPr>
       <w:sz w:val="20"/>
     </w:rPr>
   </w:style>
-  <w:style w:styleId="Style_27" w:type="paragraph">
-    <w:name w:val="Заголовок 3 Знак"/>
-    <w:link w:val="Style_27_ch"/>
-    <w:rPr>
-      <w:rFonts w:ascii="Arial" w:hAnsi="Arial"/>
+  <w:style w:styleId="Style_33_ch" w:type="character">
+    <w:name w:val="Заголовок 4 Знак"/>
+    <w:link w:val="Style_33"/>
+    <w:rPr>
+      <w:sz w:val="20"/>
+    </w:rPr>
+  </w:style>
+  <w:style w:styleId="Style_34" w:type="paragraph">
+    <w:name w:val="Заголовок 7 Знак"/>
+    <w:link w:val="Style_34_ch"/>
+    <w:rPr>
       <w:b w:val="1"/>
       <w:sz w:val="26"/>
     </w:rPr>
   </w:style>
-  <w:style w:styleId="Style_27_ch" w:type="character">
-    <w:name w:val="Заголовок 3 Знак"/>
-    <w:link w:val="Style_27"/>
-    <w:rPr>
-      <w:rFonts w:ascii="Arial" w:hAnsi="Arial"/>
+  <w:style w:styleId="Style_34_ch" w:type="character">
+    <w:name w:val="Заголовок 7 Знак"/>
+    <w:link w:val="Style_34"/>
+    <w:rPr>
       <w:b w:val="1"/>
       <w:sz w:val="26"/>
     </w:rPr>
   </w:style>
-  <w:style w:styleId="Style_28" w:type="paragraph">
-    <w:name w:val="Body Text Indent 3"/>
-    <w:basedOn w:val="Style_1"/>
-    <w:link w:val="Style_28_ch"/>
-    <w:pPr>
-      <w:spacing w:after="120"/>
-      <w:ind w:firstLine="0" w:left="283"/>
-    </w:pPr>
-    <w:rPr>
-      <w:sz w:val="16"/>
-    </w:rPr>
-  </w:style>
-  <w:style w:styleId="Style_28_ch" w:type="character">
-    <w:name w:val="Body Text Indent 3"/>
-    <w:basedOn w:val="Style_1_ch"/>
-    <w:link w:val="Style_28"/>
-    <w:rPr>
-      <w:sz w:val="16"/>
-    </w:rPr>
-  </w:style>
-  <w:style w:styleId="Style_29" w:type="paragraph">
-    <w:name w:val="Абзац списка1"/>
-    <w:basedOn w:val="Style_1"/>
-    <w:link w:val="Style_29_ch"/>
-    <w:pPr>
-      <w:spacing w:after="200" w:line="276" w:lineRule="auto"/>
-      <w:ind w:firstLine="0" w:left="720"/>
-      <w:contextualSpacing w:val="1"/>
-    </w:pPr>
+  <w:style w:styleId="Style_35" w:type="paragraph">
+    <w:name w:val="Heading 6 Char"/>
+    <w:link w:val="Style_35_ch"/>
     <w:rPr>
       <w:rFonts w:ascii="Calibri" w:hAnsi="Calibri"/>
-    </w:rPr>
-  </w:style>
-  <w:style w:styleId="Style_29_ch" w:type="character">
-    <w:name w:val="Абзац списка1"/>
-    <w:basedOn w:val="Style_1_ch"/>
-    <w:link w:val="Style_29"/>
+      <w:b w:val="1"/>
+    </w:rPr>
+  </w:style>
+  <w:style w:styleId="Style_35_ch" w:type="character">
+    <w:name w:val="Heading 6 Char"/>
+    <w:link w:val="Style_35"/>
     <w:rPr>
       <w:rFonts w:ascii="Calibri" w:hAnsi="Calibri"/>
-    </w:rPr>
-  </w:style>
-  <w:style w:styleId="Style_30" w:type="paragraph">
-    <w:name w:val="Заголовок 8 Знак"/>
-    <w:link w:val="Style_30_ch"/>
-    <w:rPr>
       <w:b w:val="1"/>
-      <w:sz w:val="24"/>
-    </w:rPr>
-  </w:style>
-  <w:style w:styleId="Style_30_ch" w:type="character">
-    <w:name w:val="Заголовок 8 Знак"/>
-    <w:link w:val="Style_30"/>
-    <w:rPr>
-      <w:b w:val="1"/>
-      <w:sz w:val="24"/>
-    </w:rPr>
-  </w:style>
-  <w:style w:styleId="Style_31" w:type="paragraph">
-    <w:name w:val="Heading 4 Char"/>
-    <w:basedOn w:val="Style_16"/>
-    <w:link w:val="Style_31_ch"/>
-    <w:rPr>
-      <w:rFonts w:asciiTheme="majorAscii" w:hAnsiTheme="majorHAnsi"/>
-      <w:b w:val="1"/>
-      <w:i w:val="1"/>
-      <w:color w:themeColor="accent1" w:val="4F81BD"/>
-    </w:rPr>
-  </w:style>
-  <w:style w:styleId="Style_31_ch" w:type="character">
-    <w:name w:val="Heading 4 Char"/>
-    <w:basedOn w:val="Style_16_ch"/>
-    <w:link w:val="Style_31"/>
-    <w:rPr>
-      <w:rFonts w:asciiTheme="majorAscii" w:hAnsiTheme="majorHAnsi"/>
-      <w:b w:val="1"/>
-      <w:i w:val="1"/>
-      <w:color w:themeColor="accent1" w:val="4F81BD"/>
-    </w:rPr>
-  </w:style>
-  <w:style w:styleId="Style_32" w:type="paragraph">
-    <w:name w:val="caption"/>
-    <w:basedOn w:val="Style_1"/>
-    <w:next w:val="Style_1"/>
-    <w:link w:val="Style_32_ch"/>
-  </w:style>
-  <w:style w:styleId="Style_32_ch" w:type="character">
-    <w:name w:val="caption"/>
-    <w:basedOn w:val="Style_1_ch"/>
-    <w:link w:val="Style_32"/>
-  </w:style>
-  <w:style w:styleId="Style_33" w:type="paragraph">
+    </w:rPr>
+  </w:style>
+  <w:style w:styleId="Style_36" w:type="paragraph">
     <w:name w:val="heading 3"/>
     <w:basedOn w:val="Style_1"/>
     <w:next w:val="Style_1"/>
-    <w:link w:val="Style_33_ch"/>
+    <w:link w:val="Style_36_ch"/>
     <w:uiPriority w:val="9"/>
     <w:qFormat/>
     <w:pPr>
@@ -11458,206 +11456,114 @@
       <w:sz w:val="26"/>
     </w:rPr>
   </w:style>
-  <w:style w:styleId="Style_33_ch" w:type="character">
+  <w:style w:styleId="Style_36_ch" w:type="character">
     <w:name w:val="heading 3"/>
     <w:basedOn w:val="Style_1_ch"/>
-    <w:link w:val="Style_33"/>
+    <w:link w:val="Style_36"/>
     <w:rPr>
       <w:rFonts w:ascii="Arial" w:hAnsi="Arial"/>
       <w:b w:val="1"/>
       <w:sz w:val="26"/>
     </w:rPr>
   </w:style>
-  <w:style w:styleId="Style_34" w:type="paragraph">
-    <w:name w:val="Heading 8 Char"/>
-    <w:link w:val="Style_34_ch"/>
+  <w:style w:styleId="Style_37" w:type="paragraph">
+    <w:name w:val="Без интервала1"/>
+    <w:link w:val="Style_37_ch"/>
     <w:rPr>
       <w:rFonts w:ascii="Calibri" w:hAnsi="Calibri"/>
-      <w:i w:val="1"/>
-      <w:sz w:val="24"/>
-    </w:rPr>
-  </w:style>
-  <w:style w:styleId="Style_34_ch" w:type="character">
-    <w:name w:val="Heading 8 Char"/>
-    <w:link w:val="Style_34"/>
+    </w:rPr>
+  </w:style>
+  <w:style w:styleId="Style_37_ch" w:type="character">
+    <w:name w:val="Без интервала1"/>
+    <w:link w:val="Style_37"/>
     <w:rPr>
       <w:rFonts w:ascii="Calibri" w:hAnsi="Calibri"/>
-      <w:i w:val="1"/>
-      <w:sz w:val="24"/>
-    </w:rPr>
-  </w:style>
-  <w:style w:styleId="Style_35" w:type="paragraph">
-    <w:name w:val="Header Char"/>
-    <w:link w:val="Style_35_ch"/>
-    <w:rPr>
-      <w:sz w:val="24"/>
-    </w:rPr>
-  </w:style>
-  <w:style w:styleId="Style_35_ch" w:type="character">
-    <w:name w:val="Header Char"/>
-    <w:link w:val="Style_35"/>
-    <w:rPr>
-      <w:sz w:val="24"/>
-    </w:rPr>
-  </w:style>
-  <w:style w:styleId="Style_36" w:type="paragraph">
-    <w:name w:val="Heading 2 Char"/>
-    <w:link w:val="Style_36_ch"/>
-    <w:rPr>
-      <w:rFonts w:ascii="Cambria" w:hAnsi="Cambria"/>
-      <w:b w:val="1"/>
-      <w:i w:val="1"/>
-      <w:sz w:val="28"/>
-    </w:rPr>
-  </w:style>
-  <w:style w:styleId="Style_36_ch" w:type="character">
-    <w:name w:val="Heading 2 Char"/>
-    <w:link w:val="Style_36"/>
-    <w:rPr>
-      <w:rFonts w:ascii="Cambria" w:hAnsi="Cambria"/>
-      <w:b w:val="1"/>
-      <w:i w:val="1"/>
-      <w:sz w:val="28"/>
-    </w:rPr>
-  </w:style>
-  <w:style w:styleId="Style_37" w:type="paragraph">
-    <w:name w:val="Heading 2 Char"/>
-    <w:basedOn w:val="Style_16"/>
-    <w:link w:val="Style_37_ch"/>
-    <w:rPr>
-      <w:rFonts w:asciiTheme="majorAscii" w:hAnsiTheme="majorHAnsi"/>
-      <w:b w:val="1"/>
-      <w:color w:themeColor="accent1" w:val="4F81BD"/>
-      <w:sz w:val="26"/>
-    </w:rPr>
-  </w:style>
-  <w:style w:styleId="Style_37_ch" w:type="character">
-    <w:name w:val="Heading 2 Char"/>
-    <w:basedOn w:val="Style_16_ch"/>
-    <w:link w:val="Style_37"/>
-    <w:rPr>
-      <w:rFonts w:asciiTheme="majorAscii" w:hAnsiTheme="majorHAnsi"/>
-      <w:b w:val="1"/>
-      <w:color w:themeColor="accent1" w:val="4F81BD"/>
-      <w:sz w:val="26"/>
     </w:rPr>
   </w:style>
   <w:style w:styleId="Style_38" w:type="paragraph">
-    <w:name w:val="Основной текст с отступом 3 Знак"/>
+    <w:name w:val="Heading 4 Char"/>
     <w:link w:val="Style_38_ch"/>
-    <w:rPr>
-      <w:sz w:val="16"/>
-    </w:rPr>
-  </w:style>
-  <w:style w:styleId="Style_38_ch" w:type="character">
-    <w:name w:val="Основной текст с отступом 3 Знак"/>
-    <w:link w:val="Style_38"/>
-    <w:rPr>
-      <w:sz w:val="16"/>
-    </w:rPr>
-  </w:style>
-  <w:style w:styleId="Style_39" w:type="paragraph">
-    <w:name w:val="Body Text Indent 2 Char"/>
-    <w:link w:val="Style_39_ch"/>
-    <w:rPr>
-      <w:sz w:val="24"/>
-    </w:rPr>
-  </w:style>
-  <w:style w:styleId="Style_39_ch" w:type="character">
-    <w:name w:val="Body Text Indent 2 Char"/>
-    <w:link w:val="Style_39"/>
-    <w:rPr>
-      <w:sz w:val="24"/>
-    </w:rPr>
-  </w:style>
-  <w:style w:styleId="Style_40" w:type="paragraph">
-    <w:name w:val="Heading 5 Char"/>
-    <w:link w:val="Style_40_ch"/>
     <w:rPr>
       <w:rFonts w:ascii="Calibri" w:hAnsi="Calibri"/>
       <w:b w:val="1"/>
-      <w:i w:val="1"/>
-      <w:sz w:val="26"/>
-    </w:rPr>
-  </w:style>
-  <w:style w:styleId="Style_40_ch" w:type="character">
-    <w:name w:val="Heading 5 Char"/>
-    <w:link w:val="Style_40"/>
+      <w:sz w:val="28"/>
+    </w:rPr>
+  </w:style>
+  <w:style w:styleId="Style_38_ch" w:type="character">
+    <w:name w:val="Heading 4 Char"/>
+    <w:link w:val="Style_38"/>
     <w:rPr>
       <w:rFonts w:ascii="Calibri" w:hAnsi="Calibri"/>
       <w:b w:val="1"/>
+      <w:sz w:val="28"/>
+    </w:rPr>
+  </w:style>
+  <w:style w:styleId="Style_39" w:type="paragraph">
+    <w:name w:val="Основной текст с отступом Знак"/>
+    <w:basedOn w:val="Style_32"/>
+    <w:link w:val="Style_39_ch"/>
+    <w:rPr>
+      <w:sz w:val="24"/>
+    </w:rPr>
+  </w:style>
+  <w:style w:styleId="Style_39_ch" w:type="character">
+    <w:name w:val="Основной текст с отступом Знак"/>
+    <w:basedOn w:val="Style_32_ch"/>
+    <w:link w:val="Style_39"/>
+    <w:rPr>
+      <w:sz w:val="24"/>
+    </w:rPr>
+  </w:style>
+  <w:style w:styleId="Style_40" w:type="paragraph">
+    <w:name w:val="Heading 6 Char"/>
+    <w:basedOn w:val="Style_32"/>
+    <w:link w:val="Style_40_ch"/>
+    <w:rPr>
+      <w:rFonts w:asciiTheme="majorAscii" w:hAnsiTheme="majorHAnsi"/>
       <w:i w:val="1"/>
-      <w:sz w:val="26"/>
+      <w:color w:themeColor="accent1" w:themeShade="7F" w:val="244061"/>
+    </w:rPr>
+  </w:style>
+  <w:style w:styleId="Style_40_ch" w:type="character">
+    <w:name w:val="Heading 6 Char"/>
+    <w:basedOn w:val="Style_32_ch"/>
+    <w:link w:val="Style_40"/>
+    <w:rPr>
+      <w:rFonts w:asciiTheme="majorAscii" w:hAnsiTheme="majorHAnsi"/>
+      <w:i w:val="1"/>
+      <w:color w:themeColor="accent1" w:themeShade="7F" w:val="244061"/>
     </w:rPr>
   </w:style>
   <w:style w:styleId="Style_41" w:type="paragraph">
-    <w:name w:val="Текст выноски Знак"/>
+    <w:name w:val="Название Знак"/>
     <w:link w:val="Style_41_ch"/>
     <w:rPr>
-      <w:rFonts w:ascii="Tahoma" w:hAnsi="Tahoma"/>
-      <w:sz w:val="16"/>
+      <w:sz w:val="28"/>
     </w:rPr>
   </w:style>
   <w:style w:styleId="Style_41_ch" w:type="character">
-    <w:name w:val="Текст выноски Знак"/>
+    <w:name w:val="Название Знак"/>
     <w:link w:val="Style_41"/>
     <w:rPr>
-      <w:rFonts w:ascii="Tahoma" w:hAnsi="Tahoma"/>
-      <w:sz w:val="16"/>
+      <w:sz w:val="28"/>
     </w:rPr>
   </w:style>
   <w:style w:styleId="Style_42" w:type="paragraph">
-    <w:name w:val="header"/>
+    <w:name w:val="caption"/>
     <w:basedOn w:val="Style_1"/>
+    <w:next w:val="Style_1"/>
     <w:link w:val="Style_42_ch"/>
-    <w:pPr>
-      <w:tabs>
-        <w:tab w:leader="none" w:pos="4677" w:val="center"/>
-        <w:tab w:leader="none" w:pos="9355" w:val="right"/>
-      </w:tabs>
-      <w:ind/>
-    </w:pPr>
   </w:style>
   <w:style w:styleId="Style_42_ch" w:type="character">
-    <w:name w:val="header"/>
+    <w:name w:val="caption"/>
     <w:basedOn w:val="Style_1_ch"/>
     <w:link w:val="Style_42"/>
   </w:style>
   <w:style w:styleId="Style_43" w:type="paragraph">
-    <w:name w:val="Header Char"/>
-    <w:link w:val="Style_43_ch"/>
-    <w:rPr>
-      <w:sz w:val="24"/>
-    </w:rPr>
-  </w:style>
-  <w:style w:styleId="Style_43_ch" w:type="character">
-    <w:name w:val="Header Char"/>
-    <w:link w:val="Style_43"/>
-    <w:rPr>
-      <w:sz w:val="24"/>
-    </w:rPr>
-  </w:style>
-  <w:style w:styleId="Style_44" w:type="paragraph">
-    <w:name w:val="Заголовок 7 Знак"/>
-    <w:link w:val="Style_44_ch"/>
-    <w:rPr>
-      <w:b w:val="1"/>
-      <w:sz w:val="26"/>
-    </w:rPr>
-  </w:style>
-  <w:style w:styleId="Style_44_ch" w:type="character">
-    <w:name w:val="Заголовок 7 Знак"/>
-    <w:link w:val="Style_44"/>
-    <w:rPr>
-      <w:b w:val="1"/>
-      <w:sz w:val="26"/>
-    </w:rPr>
-  </w:style>
-  <w:style w:styleId="Style_45" w:type="paragraph">
     <w:name w:val="heading 9"/>
     <w:basedOn w:val="Style_1"/>
     <w:next w:val="Style_1"/>
-    <w:link w:val="Style_45_ch"/>
+    <w:link w:val="Style_43_ch"/>
     <w:uiPriority w:val="9"/>
     <w:qFormat/>
     <w:pPr>
@@ -11674,10 +11580,10 @@
       <w:sz w:val="20"/>
     </w:rPr>
   </w:style>
-  <w:style w:styleId="Style_45_ch" w:type="character">
+  <w:style w:styleId="Style_43_ch" w:type="character">
     <w:name w:val="heading 9"/>
     <w:basedOn w:val="Style_1_ch"/>
-    <w:link w:val="Style_45"/>
+    <w:link w:val="Style_43"/>
     <w:rPr>
       <w:rFonts w:ascii="Cambria" w:hAnsi="Cambria"/>
       <w:i w:val="1"/>
@@ -11685,9 +11591,122 @@
       <w:sz w:val="20"/>
     </w:rPr>
   </w:style>
+  <w:style w:styleId="Style_44" w:type="paragraph">
+    <w:name w:val="Заголовок 6 Знак"/>
+    <w:link w:val="Style_44_ch"/>
+    <w:rPr>
+      <w:sz w:val="20"/>
+    </w:rPr>
+  </w:style>
+  <w:style w:styleId="Style_44_ch" w:type="character">
+    <w:name w:val="Заголовок 6 Знак"/>
+    <w:link w:val="Style_44"/>
+    <w:rPr>
+      <w:sz w:val="20"/>
+    </w:rPr>
+  </w:style>
+  <w:style w:styleId="Style_45" w:type="paragraph">
+    <w:name w:val="Body Text Char"/>
+    <w:link w:val="Style_45_ch"/>
+    <w:rPr>
+      <w:sz w:val="24"/>
+    </w:rPr>
+  </w:style>
+  <w:style w:styleId="Style_45_ch" w:type="character">
+    <w:name w:val="Body Text Char"/>
+    <w:link w:val="Style_45"/>
+    <w:rPr>
+      <w:sz w:val="24"/>
+    </w:rPr>
+  </w:style>
   <w:style w:styleId="Style_46" w:type="paragraph">
+    <w:name w:val="Heading 3 Char"/>
+    <w:link w:val="Style_46_ch"/>
+    <w:rPr>
+      <w:rFonts w:ascii="Cambria" w:hAnsi="Cambria"/>
+      <w:b w:val="1"/>
+      <w:sz w:val="26"/>
+    </w:rPr>
+  </w:style>
+  <w:style w:styleId="Style_46_ch" w:type="character">
+    <w:name w:val="Heading 3 Char"/>
+    <w:link w:val="Style_46"/>
+    <w:rPr>
+      <w:rFonts w:ascii="Cambria" w:hAnsi="Cambria"/>
+      <w:b w:val="1"/>
+      <w:sz w:val="26"/>
+    </w:rPr>
+  </w:style>
+  <w:style w:styleId="Style_47" w:type="paragraph">
+    <w:name w:val="Heading 8 Char"/>
+    <w:link w:val="Style_47_ch"/>
+    <w:rPr>
+      <w:rFonts w:ascii="Calibri" w:hAnsi="Calibri"/>
+      <w:i w:val="1"/>
+      <w:sz w:val="24"/>
+    </w:rPr>
+  </w:style>
+  <w:style w:styleId="Style_47_ch" w:type="character">
+    <w:name w:val="Heading 8 Char"/>
+    <w:link w:val="Style_47"/>
+    <w:rPr>
+      <w:rFonts w:ascii="Calibri" w:hAnsi="Calibri"/>
+      <w:i w:val="1"/>
+      <w:sz w:val="24"/>
+    </w:rPr>
+  </w:style>
+  <w:style w:styleId="Style_48" w:type="paragraph">
+    <w:name w:val="Body Text Indent Char"/>
+    <w:link w:val="Style_48_ch"/>
+    <w:rPr>
+      <w:sz w:val="24"/>
+    </w:rPr>
+  </w:style>
+  <w:style w:styleId="Style_48_ch" w:type="character">
+    <w:name w:val="Body Text Indent Char"/>
+    <w:link w:val="Style_48"/>
+    <w:rPr>
+      <w:sz w:val="24"/>
+    </w:rPr>
+  </w:style>
+  <w:style w:styleId="Style_49" w:type="paragraph">
+    <w:name w:val="Без интервала1"/>
+    <w:link w:val="Style_49_ch"/>
+    <w:rPr>
+      <w:rFonts w:ascii="Calibri" w:hAnsi="Calibri"/>
+    </w:rPr>
+  </w:style>
+  <w:style w:styleId="Style_49_ch" w:type="character">
+    <w:name w:val="Без интервала1"/>
+    <w:link w:val="Style_49"/>
+    <w:rPr>
+      <w:rFonts w:ascii="Calibri" w:hAnsi="Calibri"/>
+    </w:rPr>
+  </w:style>
+  <w:style w:styleId="Style_50" w:type="paragraph">
+    <w:name w:val="Абзац списка1"/>
+    <w:basedOn w:val="Style_1"/>
+    <w:link w:val="Style_50_ch"/>
+    <w:pPr>
+      <w:spacing w:after="200" w:line="276" w:lineRule="auto"/>
+      <w:ind w:firstLine="0" w:left="720"/>
+      <w:contextualSpacing w:val="1"/>
+    </w:pPr>
+    <w:rPr>
+      <w:rFonts w:ascii="Calibri" w:hAnsi="Calibri"/>
+    </w:rPr>
+  </w:style>
+  <w:style w:styleId="Style_50_ch" w:type="character">
+    <w:name w:val="Абзац списка1"/>
+    <w:basedOn w:val="Style_1_ch"/>
+    <w:link w:val="Style_50"/>
+    <w:rPr>
+      <w:rFonts w:ascii="Calibri" w:hAnsi="Calibri"/>
+    </w:rPr>
+  </w:style>
+  <w:style w:styleId="Style_51" w:type="paragraph">
     <w:name w:val="Заголовок 2 Знак"/>
-    <w:link w:val="Style_46_ch"/>
+    <w:link w:val="Style_51_ch"/>
     <w:rPr>
       <w:rFonts w:ascii="Arial" w:hAnsi="Arial"/>
       <w:b w:val="1"/>
@@ -11695,9 +11714,9 @@
       <w:sz w:val="28"/>
     </w:rPr>
   </w:style>
-  <w:style w:styleId="Style_46_ch" w:type="character">
+  <w:style w:styleId="Style_51_ch" w:type="character">
     <w:name w:val="Заголовок 2 Знак"/>
-    <w:link w:val="Style_46"/>
+    <w:link w:val="Style_51"/>
     <w:rPr>
       <w:rFonts w:ascii="Arial" w:hAnsi="Arial"/>
       <w:b w:val="1"/>
@@ -11705,126 +11724,59 @@
       <w:sz w:val="28"/>
     </w:rPr>
   </w:style>
-  <w:style w:styleId="Style_47" w:type="paragraph">
-    <w:name w:val="Заголовок 5 Знак"/>
-    <w:link w:val="Style_47_ch"/>
-    <w:rPr>
-      <w:rFonts w:ascii="Cambria" w:hAnsi="Cambria"/>
-      <w:color w:val="243F60"/>
-      <w:sz w:val="24"/>
-    </w:rPr>
-  </w:style>
-  <w:style w:styleId="Style_47_ch" w:type="character">
-    <w:name w:val="Заголовок 5 Знак"/>
-    <w:link w:val="Style_47"/>
-    <w:rPr>
-      <w:rFonts w:ascii="Cambria" w:hAnsi="Cambria"/>
-      <w:color w:val="243F60"/>
-      <w:sz w:val="24"/>
-    </w:rPr>
-  </w:style>
-  <w:style w:styleId="Style_48" w:type="paragraph">
-    <w:name w:val="Heading 9 Char"/>
-    <w:link w:val="Style_48_ch"/>
-    <w:rPr>
-      <w:rFonts w:ascii="Cambria" w:hAnsi="Cambria"/>
-    </w:rPr>
-  </w:style>
-  <w:style w:styleId="Style_48_ch" w:type="character">
-    <w:name w:val="Heading 9 Char"/>
-    <w:link w:val="Style_48"/>
-    <w:rPr>
-      <w:rFonts w:ascii="Cambria" w:hAnsi="Cambria"/>
-    </w:rPr>
-  </w:style>
-  <w:style w:styleId="Style_49" w:type="paragraph">
-    <w:name w:val="Текст сноски Знак"/>
-    <w:link w:val="Style_49_ch"/>
-    <w:rPr>
-      <w:sz w:val="20"/>
-    </w:rPr>
-  </w:style>
-  <w:style w:styleId="Style_49_ch" w:type="character">
-    <w:name w:val="Текст сноски Знак"/>
-    <w:link w:val="Style_49"/>
-    <w:rPr>
-      <w:sz w:val="20"/>
-    </w:rPr>
-  </w:style>
-  <w:style w:styleId="Style_50" w:type="paragraph">
-    <w:name w:val="Основной текст с отступом 2 Знак"/>
-    <w:link w:val="Style_50_ch"/>
-    <w:rPr>
-      <w:sz w:val="24"/>
-    </w:rPr>
-  </w:style>
-  <w:style w:styleId="Style_50_ch" w:type="character">
-    <w:name w:val="Основной текст с отступом 2 Знак"/>
-    <w:link w:val="Style_50"/>
-    <w:rPr>
-      <w:sz w:val="24"/>
-    </w:rPr>
-  </w:style>
-  <w:style w:styleId="Style_51" w:type="paragraph">
-    <w:name w:val="Body Text Indent Char"/>
-    <w:link w:val="Style_51_ch"/>
-    <w:rPr>
-      <w:sz w:val="24"/>
-    </w:rPr>
-  </w:style>
-  <w:style w:styleId="Style_51_ch" w:type="character">
-    <w:name w:val="Body Text Indent Char"/>
-    <w:link w:val="Style_51"/>
-    <w:rPr>
-      <w:sz w:val="24"/>
-    </w:rPr>
-  </w:style>
   <w:style w:styleId="Style_52" w:type="paragraph">
+    <w:name w:val="Абзац списка1"/>
+    <w:basedOn w:val="Style_1"/>
+    <w:link w:val="Style_52_ch"/>
+    <w:pPr>
+      <w:spacing w:after="200" w:line="276" w:lineRule="auto"/>
+      <w:ind w:firstLine="0" w:left="720"/>
+      <w:contextualSpacing w:val="1"/>
+    </w:pPr>
+    <w:rPr>
+      <w:rFonts w:ascii="Calibri" w:hAnsi="Calibri"/>
+    </w:rPr>
+  </w:style>
+  <w:style w:styleId="Style_52_ch" w:type="character">
+    <w:name w:val="Абзац списка1"/>
+    <w:basedOn w:val="Style_1_ch"/>
+    <w:link w:val="Style_52"/>
+    <w:rPr>
+      <w:rFonts w:ascii="Calibri" w:hAnsi="Calibri"/>
+    </w:rPr>
+  </w:style>
+  <w:style w:styleId="Style_53" w:type="paragraph">
     <w:name w:val="Заголовок 3 Знак"/>
-    <w:link w:val="Style_52_ch"/>
+    <w:link w:val="Style_53_ch"/>
     <w:rPr>
       <w:rFonts w:ascii="Arial" w:hAnsi="Arial"/>
       <w:b w:val="1"/>
       <w:sz w:val="26"/>
     </w:rPr>
   </w:style>
-  <w:style w:styleId="Style_52_ch" w:type="character">
+  <w:style w:styleId="Style_53_ch" w:type="character">
     <w:name w:val="Заголовок 3 Знак"/>
-    <w:link w:val="Style_52"/>
+    <w:link w:val="Style_53"/>
     <w:rPr>
       <w:rFonts w:ascii="Arial" w:hAnsi="Arial"/>
       <w:b w:val="1"/>
       <w:sz w:val="26"/>
     </w:rPr>
   </w:style>
-  <w:style w:styleId="Style_53" w:type="paragraph">
-    <w:name w:val="Верхний колонтитул Знак"/>
-    <w:link w:val="Style_53_ch"/>
-    <w:rPr>
-      <w:sz w:val="24"/>
-    </w:rPr>
-  </w:style>
-  <w:style w:styleId="Style_53_ch" w:type="character">
-    <w:name w:val="Верхний колонтитул Знак"/>
-    <w:link w:val="Style_53"/>
-    <w:rPr>
-      <w:sz w:val="24"/>
-    </w:rPr>
-  </w:style>
   <w:style w:styleId="Style_54" w:type="paragraph">
     <w:name w:val="Основной текст с отступом Знак"/>
-    <w:basedOn w:val="Style_16"/>
     <w:link w:val="Style_54_ch"/>
     <w:rPr>
-      <w:sz w:val="24"/>
+      <w:b w:val="1"/>
+      <w:sz w:val="28"/>
     </w:rPr>
   </w:style>
   <w:style w:styleId="Style_54_ch" w:type="character">
     <w:name w:val="Основной текст с отступом Знак"/>
-    <w:basedOn w:val="Style_16_ch"/>
     <w:link w:val="Style_54"/>
     <w:rPr>
-      <w:sz w:val="24"/>
+      <w:b w:val="1"/>
+      <w:sz w:val="28"/>
     </w:rPr>
   </w:style>
   <w:style w:styleId="Style_55" w:type="paragraph">
@@ -11850,243 +11802,227 @@
     </w:rPr>
   </w:style>
   <w:style w:styleId="Style_56" w:type="paragraph">
-    <w:name w:val="Нижний колонтитул Знак"/>
+    <w:name w:val="footer"/>
+    <w:basedOn w:val="Style_1"/>
     <w:link w:val="Style_56_ch"/>
-    <w:rPr>
+    <w:pPr>
+      <w:tabs>
+        <w:tab w:leader="none" w:pos="4677" w:val="center"/>
+        <w:tab w:leader="none" w:pos="9355" w:val="right"/>
+      </w:tabs>
+      <w:ind/>
+    </w:pPr>
+  </w:style>
+  <w:style w:styleId="Style_56_ch" w:type="character">
+    <w:name w:val="footer"/>
+    <w:basedOn w:val="Style_1_ch"/>
+    <w:link w:val="Style_56"/>
+  </w:style>
+  <w:style w:styleId="Style_57" w:type="paragraph">
+    <w:name w:val="Неразрешенное упоминание1"/>
+    <w:basedOn w:val="Style_32"/>
+    <w:link w:val="Style_57_ch"/>
+    <w:rPr>
+      <w:color w:val="605E5C"/>
+      <w:shd w:fill="E1DFDD" w:val="clear"/>
+    </w:rPr>
+  </w:style>
+  <w:style w:styleId="Style_57_ch" w:type="character">
+    <w:name w:val="Неразрешенное упоминание1"/>
+    <w:basedOn w:val="Style_32_ch"/>
+    <w:link w:val="Style_57"/>
+    <w:rPr>
+      <w:color w:val="605E5C"/>
+      <w:shd w:fill="E1DFDD" w:val="clear"/>
+    </w:rPr>
+  </w:style>
+  <w:style w:styleId="Style_58" w:type="paragraph">
+    <w:name w:val="Balloon Text Char"/>
+    <w:link w:val="Style_58_ch"/>
+    <w:rPr>
+      <w:sz w:val="0"/>
+    </w:rPr>
+  </w:style>
+  <w:style w:styleId="Style_58_ch" w:type="character">
+    <w:name w:val="Balloon Text Char"/>
+    <w:link w:val="Style_58"/>
+    <w:rPr>
+      <w:sz w:val="0"/>
+    </w:rPr>
+  </w:style>
+  <w:style w:styleId="Style_59" w:type="paragraph">
+    <w:name w:val="Текст сноски Знак"/>
+    <w:link w:val="Style_59_ch"/>
+    <w:rPr>
+      <w:sz w:val="20"/>
+    </w:rPr>
+  </w:style>
+  <w:style w:styleId="Style_59_ch" w:type="character">
+    <w:name w:val="Текст сноски Знак"/>
+    <w:link w:val="Style_59"/>
+    <w:rPr>
+      <w:sz w:val="20"/>
+    </w:rPr>
+  </w:style>
+  <w:style w:styleId="Style_60" w:type="paragraph">
+    <w:name w:val="Heading 7 Char"/>
+    <w:link w:val="Style_60_ch"/>
+    <w:rPr>
+      <w:rFonts w:ascii="Calibri" w:hAnsi="Calibri"/>
       <w:sz w:val="24"/>
     </w:rPr>
   </w:style>
-  <w:style w:styleId="Style_56_ch" w:type="character">
-    <w:name w:val="Нижний колонтитул Знак"/>
-    <w:link w:val="Style_56"/>
-    <w:rPr>
+  <w:style w:styleId="Style_60_ch" w:type="character">
+    <w:name w:val="Heading 7 Char"/>
+    <w:link w:val="Style_60"/>
+    <w:rPr>
+      <w:rFonts w:ascii="Calibri" w:hAnsi="Calibri"/>
       <w:sz w:val="24"/>
     </w:rPr>
   </w:style>
-  <w:style w:styleId="Style_57" w:type="paragraph">
-    <w:name w:val="Heading 8 Char"/>
-    <w:link w:val="Style_57_ch"/>
-    <w:rPr>
-      <w:rFonts w:ascii="Calibri" w:hAnsi="Calibri"/>
-      <w:i w:val="1"/>
+  <w:style w:styleId="Style_61" w:type="paragraph">
+    <w:name w:val="Основной текст Знак"/>
+    <w:link w:val="Style_61_ch"/>
+    <w:rPr>
+      <w:sz w:val="20"/>
+    </w:rPr>
+  </w:style>
+  <w:style w:styleId="Style_61_ch" w:type="character">
+    <w:name w:val="Основной текст Знак"/>
+    <w:link w:val="Style_61"/>
+    <w:rPr>
+      <w:sz w:val="20"/>
+    </w:rPr>
+  </w:style>
+  <w:style w:styleId="Style_62" w:type="paragraph">
+    <w:name w:val="Footnote Text Char"/>
+    <w:link w:val="Style_62_ch"/>
+    <w:rPr>
+      <w:sz w:val="20"/>
+    </w:rPr>
+  </w:style>
+  <w:style w:styleId="Style_62_ch" w:type="character">
+    <w:name w:val="Footnote Text Char"/>
+    <w:link w:val="Style_62"/>
+    <w:rPr>
+      <w:sz w:val="20"/>
+    </w:rPr>
+  </w:style>
+  <w:style w:styleId="Style_63" w:type="paragraph">
+    <w:name w:val="Heading 1 Char"/>
+    <w:link w:val="Style_63_ch"/>
+    <w:rPr>
+      <w:rFonts w:ascii="Cambria" w:hAnsi="Cambria"/>
+      <w:b w:val="1"/>
+      <w:sz w:val="32"/>
+    </w:rPr>
+  </w:style>
+  <w:style w:styleId="Style_63_ch" w:type="character">
+    <w:name w:val="Heading 1 Char"/>
+    <w:link w:val="Style_63"/>
+    <w:rPr>
+      <w:rFonts w:ascii="Cambria" w:hAnsi="Cambria"/>
+      <w:b w:val="1"/>
+      <w:sz w:val="32"/>
+    </w:rPr>
+  </w:style>
+  <w:style w:styleId="Style_64" w:type="paragraph">
+    <w:name w:val="Основной текст с отступом 3 Знак"/>
+    <w:link w:val="Style_64_ch"/>
+    <w:rPr>
+      <w:sz w:val="16"/>
+    </w:rPr>
+  </w:style>
+  <w:style w:styleId="Style_64_ch" w:type="character">
+    <w:name w:val="Основной текст с отступом 3 Знак"/>
+    <w:link w:val="Style_64"/>
+    <w:rPr>
+      <w:sz w:val="16"/>
+    </w:rPr>
+  </w:style>
+  <w:style w:styleId="Style_7" w:type="paragraph">
+    <w:name w:val="Body Text Indent"/>
+    <w:basedOn w:val="Style_1"/>
+    <w:link w:val="Style_7_ch"/>
+    <w:pPr>
+      <w:spacing w:after="120"/>
+      <w:ind w:firstLine="0" w:left="283"/>
+    </w:pPr>
+    <w:rPr>
       <w:sz w:val="24"/>
     </w:rPr>
   </w:style>
-  <w:style w:styleId="Style_57_ch" w:type="character">
-    <w:name w:val="Heading 8 Char"/>
-    <w:link w:val="Style_57"/>
-    <w:rPr>
-      <w:rFonts w:ascii="Calibri" w:hAnsi="Calibri"/>
-      <w:i w:val="1"/>
+  <w:style w:styleId="Style_7_ch" w:type="character">
+    <w:name w:val="Body Text Indent"/>
+    <w:basedOn w:val="Style_1_ch"/>
+    <w:link w:val="Style_7"/>
+    <w:rPr>
       <w:sz w:val="24"/>
     </w:rPr>
   </w:style>
-  <w:style w:styleId="Style_58" w:type="paragraph">
-    <w:name w:val="Основной текст Знак"/>
-    <w:link w:val="Style_58_ch"/>
+  <w:style w:styleId="Style_65" w:type="paragraph">
+    <w:name w:val="Верхний колонтитул Знак"/>
+    <w:link w:val="Style_65_ch"/>
+    <w:rPr>
+      <w:sz w:val="24"/>
+    </w:rPr>
+  </w:style>
+  <w:style w:styleId="Style_65_ch" w:type="character">
+    <w:name w:val="Верхний колонтитул Знак"/>
+    <w:link w:val="Style_65"/>
+    <w:rPr>
+      <w:sz w:val="24"/>
+    </w:rPr>
+  </w:style>
+  <w:style w:styleId="Style_66" w:type="paragraph">
+    <w:name w:val="Body Text Indent 3 Char"/>
+    <w:link w:val="Style_66_ch"/>
+    <w:rPr>
+      <w:sz w:val="16"/>
+    </w:rPr>
+  </w:style>
+  <w:style w:styleId="Style_66_ch" w:type="character">
+    <w:name w:val="Body Text Indent 3 Char"/>
+    <w:link w:val="Style_66"/>
+    <w:rPr>
+      <w:sz w:val="16"/>
+    </w:rPr>
+  </w:style>
+  <w:style w:styleId="Style_67" w:type="paragraph">
+    <w:name w:val="Заголовок 7 Знак"/>
+    <w:link w:val="Style_67_ch"/>
+    <w:rPr>
+      <w:b w:val="1"/>
+      <w:sz w:val="26"/>
+    </w:rPr>
+  </w:style>
+  <w:style w:styleId="Style_67_ch" w:type="character">
+    <w:name w:val="Заголовок 7 Знак"/>
+    <w:link w:val="Style_67"/>
+    <w:rPr>
+      <w:b w:val="1"/>
+      <w:sz w:val="26"/>
+    </w:rPr>
+  </w:style>
+  <w:style w:styleId="Style_68" w:type="paragraph">
+    <w:name w:val="Заголовок 4 Знак"/>
+    <w:link w:val="Style_68_ch"/>
     <w:rPr>
       <w:sz w:val="20"/>
     </w:rPr>
   </w:style>
-  <w:style w:styleId="Style_58_ch" w:type="character">
-    <w:name w:val="Основной текст Знак"/>
-    <w:link w:val="Style_58"/>
+  <w:style w:styleId="Style_68_ch" w:type="character">
+    <w:name w:val="Заголовок 4 Знак"/>
+    <w:link w:val="Style_68"/>
     <w:rPr>
       <w:sz w:val="20"/>
     </w:rPr>
   </w:style>
-  <w:style w:styleId="Style_59" w:type="paragraph">
-    <w:name w:val="Heading 5 Char"/>
-    <w:link w:val="Style_59_ch"/>
-    <w:rPr>
-      <w:rFonts w:ascii="Calibri" w:hAnsi="Calibri"/>
-      <w:b w:val="1"/>
-      <w:i w:val="1"/>
-      <w:sz w:val="26"/>
-    </w:rPr>
-  </w:style>
-  <w:style w:styleId="Style_59_ch" w:type="character">
-    <w:name w:val="Heading 5 Char"/>
-    <w:link w:val="Style_59"/>
-    <w:rPr>
-      <w:rFonts w:ascii="Calibri" w:hAnsi="Calibri"/>
-      <w:b w:val="1"/>
-      <w:i w:val="1"/>
-      <w:sz w:val="26"/>
-    </w:rPr>
-  </w:style>
-  <w:style w:styleId="Style_60" w:type="paragraph">
-    <w:name w:val="Footer Char"/>
-    <w:link w:val="Style_60_ch"/>
-    <w:rPr>
-      <w:sz w:val="24"/>
-    </w:rPr>
-  </w:style>
-  <w:style w:styleId="Style_60_ch" w:type="character">
-    <w:name w:val="Footer Char"/>
-    <w:link w:val="Style_60"/>
-    <w:rPr>
-      <w:sz w:val="24"/>
-    </w:rPr>
-  </w:style>
-  <w:style w:styleId="Style_61" w:type="paragraph">
-    <w:name w:val="Body Text Indent Char"/>
-    <w:link w:val="Style_61_ch"/>
-    <w:rPr>
-      <w:sz w:val="24"/>
-    </w:rPr>
-  </w:style>
-  <w:style w:styleId="Style_61_ch" w:type="character">
-    <w:name w:val="Body Text Indent Char"/>
-    <w:link w:val="Style_61"/>
-    <w:rPr>
-      <w:sz w:val="24"/>
-    </w:rPr>
-  </w:style>
-  <w:style w:styleId="Style_62" w:type="paragraph">
-    <w:name w:val="Без интервала1"/>
-    <w:link w:val="Style_62_ch"/>
-    <w:rPr>
-      <w:rFonts w:ascii="Calibri" w:hAnsi="Calibri"/>
-    </w:rPr>
-  </w:style>
-  <w:style w:styleId="Style_62_ch" w:type="character">
-    <w:name w:val="Без интервала1"/>
-    <w:link w:val="Style_62"/>
-    <w:rPr>
-      <w:rFonts w:ascii="Calibri" w:hAnsi="Calibri"/>
-    </w:rPr>
-  </w:style>
-  <w:style w:styleId="Style_63" w:type="paragraph">
-    <w:name w:val="Верхний колонтитул Знак"/>
-    <w:link w:val="Style_63_ch"/>
-    <w:rPr>
-      <w:sz w:val="24"/>
-    </w:rPr>
-  </w:style>
-  <w:style w:styleId="Style_63_ch" w:type="character">
-    <w:name w:val="Верхний колонтитул Знак"/>
-    <w:link w:val="Style_63"/>
-    <w:rPr>
-      <w:sz w:val="24"/>
-    </w:rPr>
-  </w:style>
-  <w:style w:styleId="Style_64" w:type="paragraph">
-    <w:name w:val="Заголовок 4 Знак"/>
-    <w:link w:val="Style_64_ch"/>
-    <w:rPr>
-      <w:sz w:val="20"/>
-    </w:rPr>
-  </w:style>
-  <w:style w:styleId="Style_64_ch" w:type="character">
-    <w:name w:val="Заголовок 4 Знак"/>
-    <w:link w:val="Style_64"/>
-    <w:rPr>
-      <w:sz w:val="20"/>
-    </w:rPr>
-  </w:style>
-  <w:style w:styleId="Style_65" w:type="paragraph">
-    <w:name w:val="Body Text Indent 3 Char"/>
-    <w:link w:val="Style_65_ch"/>
-    <w:rPr>
-      <w:sz w:val="16"/>
-    </w:rPr>
-  </w:style>
-  <w:style w:styleId="Style_65_ch" w:type="character">
-    <w:name w:val="Body Text Indent 3 Char"/>
-    <w:link w:val="Style_65"/>
-    <w:rPr>
-      <w:sz w:val="16"/>
-    </w:rPr>
-  </w:style>
-  <w:style w:styleId="Style_66" w:type="paragraph">
-    <w:name w:val="Основной текст с отступом 2 Знак"/>
-    <w:link w:val="Style_66_ch"/>
-    <w:rPr>
-      <w:sz w:val="24"/>
-    </w:rPr>
-  </w:style>
-  <w:style w:styleId="Style_66_ch" w:type="character">
-    <w:name w:val="Основной текст с отступом 2 Знак"/>
-    <w:link w:val="Style_66"/>
-    <w:rPr>
-      <w:sz w:val="24"/>
-    </w:rPr>
-  </w:style>
-  <w:style w:styleId="Style_67" w:type="paragraph">
-    <w:name w:val="Абзац списка1"/>
-    <w:basedOn w:val="Style_1"/>
-    <w:link w:val="Style_67_ch"/>
-    <w:pPr>
-      <w:spacing w:after="200" w:line="276" w:lineRule="auto"/>
-      <w:ind w:firstLine="0" w:left="720"/>
-      <w:contextualSpacing w:val="1"/>
-    </w:pPr>
-    <w:rPr>
-      <w:rFonts w:ascii="Calibri" w:hAnsi="Calibri"/>
-    </w:rPr>
-  </w:style>
-  <w:style w:styleId="Style_67_ch" w:type="character">
-    <w:name w:val="Абзац списка1"/>
-    <w:basedOn w:val="Style_1_ch"/>
-    <w:link w:val="Style_67"/>
-    <w:rPr>
-      <w:rFonts w:ascii="Calibri" w:hAnsi="Calibri"/>
-    </w:rPr>
-  </w:style>
-  <w:style w:styleId="Style_68" w:type="paragraph">
-    <w:name w:val="Без интервала1"/>
-    <w:link w:val="Style_68_ch"/>
-    <w:rPr>
-      <w:rFonts w:ascii="Calibri" w:hAnsi="Calibri"/>
-    </w:rPr>
-  </w:style>
-  <w:style w:styleId="Style_68_ch" w:type="character">
-    <w:name w:val="Без интервала1"/>
-    <w:link w:val="Style_68"/>
-    <w:rPr>
-      <w:rFonts w:ascii="Calibri" w:hAnsi="Calibri"/>
-    </w:rPr>
-  </w:style>
   <w:style w:styleId="Style_69" w:type="paragraph">
-    <w:name w:val="Название Знак"/>
-    <w:link w:val="Style_69_ch"/>
-    <w:rPr>
-      <w:sz w:val="28"/>
-    </w:rPr>
-  </w:style>
-  <w:style w:styleId="Style_69_ch" w:type="character">
-    <w:name w:val="Название Знак"/>
-    <w:link w:val="Style_69"/>
-    <w:rPr>
-      <w:sz w:val="28"/>
-    </w:rPr>
-  </w:style>
-  <w:style w:styleId="Style_70" w:type="paragraph">
-    <w:name w:val="Heading 6 Char"/>
-    <w:basedOn w:val="Style_16"/>
-    <w:link w:val="Style_70_ch"/>
-    <w:rPr>
-      <w:rFonts w:asciiTheme="majorAscii" w:hAnsiTheme="majorHAnsi"/>
-      <w:i w:val="1"/>
-      <w:color w:themeColor="accent1" w:themeShade="7F" w:val="244061"/>
-    </w:rPr>
-  </w:style>
-  <w:style w:styleId="Style_70_ch" w:type="character">
-    <w:name w:val="Heading 6 Char"/>
-    <w:basedOn w:val="Style_16_ch"/>
-    <w:link w:val="Style_70"/>
-    <w:rPr>
-      <w:rFonts w:asciiTheme="majorAscii" w:hAnsiTheme="majorHAnsi"/>
-      <w:i w:val="1"/>
-      <w:color w:themeColor="accent1" w:themeShade="7F" w:val="244061"/>
-    </w:rPr>
-  </w:style>
-  <w:style w:styleId="Style_71" w:type="paragraph">
     <w:name w:val="heading 5"/>
     <w:basedOn w:val="Style_1"/>
     <w:next w:val="Style_1"/>
-    <w:link w:val="Style_71_ch"/>
+    <w:link w:val="Style_69_ch"/>
     <w:uiPriority w:val="9"/>
     <w:qFormat/>
     <w:pPr>
@@ -12101,20 +12037,138 @@
       <w:color w:val="243F60"/>
     </w:rPr>
   </w:style>
-  <w:style w:styleId="Style_71_ch" w:type="character">
+  <w:style w:styleId="Style_69_ch" w:type="character">
     <w:name w:val="heading 5"/>
     <w:basedOn w:val="Style_1_ch"/>
-    <w:link w:val="Style_71"/>
+    <w:link w:val="Style_69"/>
     <w:rPr>
       <w:rFonts w:ascii="Cambria" w:hAnsi="Cambria"/>
       <w:color w:val="243F60"/>
     </w:rPr>
   </w:style>
+  <w:style w:styleId="Style_70" w:type="paragraph">
+    <w:name w:val="Body Text Indent 3"/>
+    <w:basedOn w:val="Style_1"/>
+    <w:link w:val="Style_70_ch"/>
+    <w:pPr>
+      <w:spacing w:after="120"/>
+      <w:ind w:firstLine="0" w:left="283"/>
+    </w:pPr>
+    <w:rPr>
+      <w:sz w:val="16"/>
+    </w:rPr>
+  </w:style>
+  <w:style w:styleId="Style_70_ch" w:type="character">
+    <w:name w:val="Body Text Indent 3"/>
+    <w:basedOn w:val="Style_1_ch"/>
+    <w:link w:val="Style_70"/>
+    <w:rPr>
+      <w:sz w:val="16"/>
+    </w:rPr>
+  </w:style>
+  <w:style w:styleId="Style_71" w:type="paragraph">
+    <w:name w:val="Заголовок 6 Знак"/>
+    <w:link w:val="Style_71_ch"/>
+    <w:rPr>
+      <w:sz w:val="20"/>
+    </w:rPr>
+  </w:style>
+  <w:style w:styleId="Style_71_ch" w:type="character">
+    <w:name w:val="Заголовок 6 Знак"/>
+    <w:link w:val="Style_71"/>
+    <w:rPr>
+      <w:sz w:val="20"/>
+    </w:rPr>
+  </w:style>
   <w:style w:styleId="Style_72" w:type="paragraph">
+    <w:name w:val="Основной текст с отступом 2 Знак"/>
+    <w:link w:val="Style_72_ch"/>
+    <w:rPr>
+      <w:sz w:val="24"/>
+    </w:rPr>
+  </w:style>
+  <w:style w:styleId="Style_72_ch" w:type="character">
+    <w:name w:val="Основной текст с отступом 2 Знак"/>
+    <w:link w:val="Style_72"/>
+    <w:rPr>
+      <w:sz w:val="24"/>
+    </w:rPr>
+  </w:style>
+  <w:style w:styleId="Style_73" w:type="paragraph">
+    <w:name w:val="Heading 4 Char"/>
+    <w:basedOn w:val="Style_32"/>
+    <w:link w:val="Style_73_ch"/>
+    <w:rPr>
+      <w:rFonts w:asciiTheme="majorAscii" w:hAnsiTheme="majorHAnsi"/>
+      <w:b w:val="1"/>
+      <w:i w:val="1"/>
+      <w:color w:themeColor="accent1" w:val="4F81BD"/>
+    </w:rPr>
+  </w:style>
+  <w:style w:styleId="Style_73_ch" w:type="character">
+    <w:name w:val="Heading 4 Char"/>
+    <w:basedOn w:val="Style_32_ch"/>
+    <w:link w:val="Style_73"/>
+    <w:rPr>
+      <w:rFonts w:asciiTheme="majorAscii" w:hAnsiTheme="majorHAnsi"/>
+      <w:b w:val="1"/>
+      <w:i w:val="1"/>
+      <w:color w:themeColor="accent1" w:val="4F81BD"/>
+    </w:rPr>
+  </w:style>
+  <w:style w:styleId="Style_74" w:type="paragraph">
+    <w:name w:val="Heading 5 Char"/>
+    <w:link w:val="Style_74_ch"/>
+    <w:rPr>
+      <w:rFonts w:ascii="Calibri" w:hAnsi="Calibri"/>
+      <w:b w:val="1"/>
+      <w:i w:val="1"/>
+      <w:sz w:val="26"/>
+    </w:rPr>
+  </w:style>
+  <w:style w:styleId="Style_74_ch" w:type="character">
+    <w:name w:val="Heading 5 Char"/>
+    <w:link w:val="Style_74"/>
+    <w:rPr>
+      <w:rFonts w:ascii="Calibri" w:hAnsi="Calibri"/>
+      <w:b w:val="1"/>
+      <w:i w:val="1"/>
+      <w:sz w:val="26"/>
+    </w:rPr>
+  </w:style>
+  <w:style w:styleId="Style_75" w:type="paragraph">
+    <w:name w:val="Footer Char"/>
+    <w:link w:val="Style_75_ch"/>
+    <w:rPr>
+      <w:sz w:val="24"/>
+    </w:rPr>
+  </w:style>
+  <w:style w:styleId="Style_75_ch" w:type="character">
+    <w:name w:val="Footer Char"/>
+    <w:link w:val="Style_75"/>
+    <w:rPr>
+      <w:sz w:val="24"/>
+    </w:rPr>
+  </w:style>
+  <w:style w:styleId="Style_76" w:type="paragraph">
+    <w:name w:val="Текст сноски Знак"/>
+    <w:link w:val="Style_76_ch"/>
+    <w:rPr>
+      <w:sz w:val="20"/>
+    </w:rPr>
+  </w:style>
+  <w:style w:styleId="Style_76_ch" w:type="character">
+    <w:name w:val="Текст сноски Знак"/>
+    <w:link w:val="Style_76"/>
+    <w:rPr>
+      <w:sz w:val="20"/>
+    </w:rPr>
+  </w:style>
+  <w:style w:styleId="Style_77" w:type="paragraph">
     <w:name w:val="heading 1"/>
     <w:basedOn w:val="Style_1"/>
     <w:next w:val="Style_1"/>
-    <w:link w:val="Style_72_ch"/>
+    <w:link w:val="Style_77_ch"/>
     <w:uiPriority w:val="9"/>
     <w:qFormat/>
     <w:pPr>
@@ -12129,167 +12183,103 @@
       <w:sz w:val="32"/>
     </w:rPr>
   </w:style>
-  <w:style w:styleId="Style_72_ch" w:type="character">
+  <w:style w:styleId="Style_77_ch" w:type="character">
     <w:name w:val="heading 1"/>
     <w:basedOn w:val="Style_1_ch"/>
-    <w:link w:val="Style_72"/>
+    <w:link w:val="Style_77"/>
     <w:rPr>
       <w:rFonts w:ascii="Arial" w:hAnsi="Arial"/>
       <w:b w:val="1"/>
       <w:sz w:val="32"/>
     </w:rPr>
   </w:style>
-  <w:style w:styleId="Style_73" w:type="paragraph">
-    <w:name w:val="Heading 9 Char"/>
-    <w:link w:val="Style_73_ch"/>
+  <w:style w:styleId="Style_78" w:type="paragraph">
+    <w:name w:val="Нижний колонтитул Знак"/>
+    <w:link w:val="Style_78_ch"/>
+    <w:rPr>
+      <w:sz w:val="24"/>
+    </w:rPr>
+  </w:style>
+  <w:style w:styleId="Style_78_ch" w:type="character">
+    <w:name w:val="Нижний колонтитул Знак"/>
+    <w:link w:val="Style_78"/>
+    <w:rPr>
+      <w:sz w:val="24"/>
+    </w:rPr>
+  </w:style>
+  <w:style w:styleId="Style_79" w:type="paragraph">
+    <w:name w:val="Heading 2 Char"/>
+    <w:basedOn w:val="Style_32"/>
+    <w:link w:val="Style_79_ch"/>
+    <w:rPr>
+      <w:rFonts w:asciiTheme="majorAscii" w:hAnsiTheme="majorHAnsi"/>
+      <w:b w:val="1"/>
+      <w:color w:themeColor="accent1" w:val="4F81BD"/>
+      <w:sz w:val="26"/>
+    </w:rPr>
+  </w:style>
+  <w:style w:styleId="Style_79_ch" w:type="character">
+    <w:name w:val="Heading 2 Char"/>
+    <w:basedOn w:val="Style_32_ch"/>
+    <w:link w:val="Style_79"/>
+    <w:rPr>
+      <w:rFonts w:asciiTheme="majorAscii" w:hAnsiTheme="majorHAnsi"/>
+      <w:b w:val="1"/>
+      <w:color w:themeColor="accent1" w:val="4F81BD"/>
+      <w:sz w:val="26"/>
+    </w:rPr>
+  </w:style>
+  <w:style w:styleId="Style_80" w:type="paragraph">
+    <w:name w:val="Заголовок 9 Знак"/>
+    <w:link w:val="Style_80_ch"/>
     <w:rPr>
       <w:rFonts w:ascii="Cambria" w:hAnsi="Cambria"/>
-    </w:rPr>
-  </w:style>
-  <w:style w:styleId="Style_73_ch" w:type="character">
-    <w:name w:val="Heading 9 Char"/>
-    <w:link w:val="Style_73"/>
+      <w:i w:val="1"/>
+      <w:color w:val="404040"/>
+      <w:sz w:val="20"/>
+    </w:rPr>
+  </w:style>
+  <w:style w:styleId="Style_80_ch" w:type="character">
+    <w:name w:val="Заголовок 9 Знак"/>
+    <w:link w:val="Style_80"/>
     <w:rPr>
       <w:rFonts w:ascii="Cambria" w:hAnsi="Cambria"/>
-    </w:rPr>
-  </w:style>
-  <w:style w:styleId="Style_74" w:type="paragraph">
-    <w:name w:val="Заголовок 1 Знак"/>
-    <w:link w:val="Style_74_ch"/>
-    <w:rPr>
-      <w:rFonts w:ascii="Arial" w:hAnsi="Arial"/>
-      <w:b w:val="1"/>
-      <w:sz w:val="32"/>
-    </w:rPr>
-  </w:style>
-  <w:style w:styleId="Style_74_ch" w:type="character">
-    <w:name w:val="Заголовок 1 Знак"/>
-    <w:link w:val="Style_74"/>
-    <w:rPr>
-      <w:rFonts w:ascii="Arial" w:hAnsi="Arial"/>
-      <w:b w:val="1"/>
-      <w:sz w:val="32"/>
-    </w:rPr>
-  </w:style>
-  <w:style w:styleId="Style_75" w:type="paragraph">
-    <w:name w:val="Заголовок 1 Знак"/>
-    <w:link w:val="Style_75_ch"/>
-    <w:rPr>
-      <w:rFonts w:ascii="Arial" w:hAnsi="Arial"/>
-      <w:b w:val="1"/>
-      <w:sz w:val="32"/>
-    </w:rPr>
-  </w:style>
-  <w:style w:styleId="Style_75_ch" w:type="character">
-    <w:name w:val="Заголовок 1 Знак"/>
-    <w:link w:val="Style_75"/>
-    <w:rPr>
-      <w:rFonts w:ascii="Arial" w:hAnsi="Arial"/>
-      <w:b w:val="1"/>
-      <w:sz w:val="32"/>
-    </w:rPr>
-  </w:style>
-  <w:style w:styleId="Style_76" w:type="paragraph">
-    <w:name w:val="Heading 3 Char"/>
-    <w:link w:val="Style_76_ch"/>
-    <w:rPr>
-      <w:rFonts w:ascii="Cambria" w:hAnsi="Cambria"/>
-      <w:b w:val="1"/>
-      <w:sz w:val="26"/>
-    </w:rPr>
-  </w:style>
-  <w:style w:styleId="Style_76_ch" w:type="character">
-    <w:name w:val="Heading 3 Char"/>
-    <w:link w:val="Style_76"/>
-    <w:rPr>
-      <w:rFonts w:ascii="Cambria" w:hAnsi="Cambria"/>
-      <w:b w:val="1"/>
-      <w:sz w:val="26"/>
-    </w:rPr>
-  </w:style>
-  <w:style w:styleId="Style_77" w:type="paragraph">
-    <w:name w:val="Footnote Text Char"/>
-    <w:link w:val="Style_77_ch"/>
-    <w:rPr>
+      <w:i w:val="1"/>
+      <w:color w:val="404040"/>
       <w:sz w:val="20"/>
     </w:rPr>
   </w:style>
-  <w:style w:styleId="Style_77_ch" w:type="character">
-    <w:name w:val="Footnote Text Char"/>
-    <w:link w:val="Style_77"/>
-    <w:rPr>
-      <w:sz w:val="20"/>
-    </w:rPr>
-  </w:style>
-  <w:style w:styleId="Style_78" w:type="paragraph">
-    <w:name w:val="Текст сноски Знак"/>
-    <w:link w:val="Style_78_ch"/>
-    <w:rPr>
-      <w:sz w:val="20"/>
-    </w:rPr>
-  </w:style>
-  <w:style w:styleId="Style_78_ch" w:type="character">
-    <w:name w:val="Текст сноски Знак"/>
-    <w:link w:val="Style_78"/>
-    <w:rPr>
-      <w:sz w:val="20"/>
-    </w:rPr>
-  </w:style>
-  <w:style w:styleId="Style_79" w:type="paragraph">
+  <w:style w:styleId="Style_81" w:type="paragraph">
+    <w:name w:val="Основной текст с отступом 3 Знак"/>
+    <w:link w:val="Style_81_ch"/>
+    <w:rPr>
+      <w:sz w:val="16"/>
+    </w:rPr>
+  </w:style>
+  <w:style w:styleId="Style_81_ch" w:type="character">
+    <w:name w:val="Основной текст с отступом 3 Знак"/>
+    <w:link w:val="Style_81"/>
+    <w:rPr>
+      <w:sz w:val="16"/>
+    </w:rPr>
+  </w:style>
+  <w:style w:styleId="Style_82" w:type="paragraph">
     <w:name w:val="Название Знак"/>
-    <w:link w:val="Style_79_ch"/>
+    <w:link w:val="Style_82_ch"/>
     <w:rPr>
       <w:sz w:val="28"/>
     </w:rPr>
   </w:style>
-  <w:style w:styleId="Style_79_ch" w:type="character">
+  <w:style w:styleId="Style_82_ch" w:type="character">
     <w:name w:val="Название Знак"/>
-    <w:link w:val="Style_79"/>
+    <w:link w:val="Style_82"/>
     <w:rPr>
       <w:sz w:val="28"/>
-    </w:rPr>
-  </w:style>
-  <w:style w:styleId="Style_80" w:type="paragraph">
-    <w:name w:val="Heading 8 Char"/>
-    <w:basedOn w:val="Style_16"/>
-    <w:link w:val="Style_80_ch"/>
-    <w:rPr>
-      <w:rFonts w:asciiTheme="majorAscii" w:hAnsiTheme="majorHAnsi"/>
-      <w:color w:themeColor="text1" w:themeTint="BF" w:val="404040"/>
-      <w:sz w:val="20"/>
-    </w:rPr>
-  </w:style>
-  <w:style w:styleId="Style_80_ch" w:type="character">
-    <w:name w:val="Heading 8 Char"/>
-    <w:basedOn w:val="Style_16_ch"/>
-    <w:link w:val="Style_80"/>
-    <w:rPr>
-      <w:rFonts w:asciiTheme="majorAscii" w:hAnsiTheme="majorHAnsi"/>
-      <w:color w:themeColor="text1" w:themeTint="BF" w:val="404040"/>
-      <w:sz w:val="20"/>
-    </w:rPr>
-  </w:style>
-  <w:style w:styleId="Style_81" w:type="paragraph">
-    <w:name w:val="Heading 3 Char"/>
-    <w:link w:val="Style_81_ch"/>
-    <w:rPr>
-      <w:rFonts w:ascii="Cambria" w:hAnsi="Cambria"/>
-      <w:b w:val="1"/>
-      <w:sz w:val="26"/>
-    </w:rPr>
-  </w:style>
-  <w:style w:styleId="Style_81_ch" w:type="character">
-    <w:name w:val="Heading 3 Char"/>
-    <w:link w:val="Style_81"/>
-    <w:rPr>
-      <w:rFonts w:ascii="Cambria" w:hAnsi="Cambria"/>
-      <w:b w:val="1"/>
-      <w:sz w:val="26"/>
     </w:rPr>
   </w:style>
   <w:style w:styleId="Style_8" w:type="paragraph">
     <w:name w:val="Hyperlink"/>
-    <w:basedOn w:val="Style_16"/>
+    <w:basedOn w:val="Style_32"/>
     <w:link w:val="Style_8_ch"/>
     <w:rPr>
       <w:color w:themeColor="hyperlink" w:val="0000FF"/>
@@ -12298,34 +12288,34 @@
   </w:style>
   <w:style w:styleId="Style_8_ch" w:type="character">
     <w:name w:val="Hyperlink"/>
-    <w:basedOn w:val="Style_16_ch"/>
+    <w:basedOn w:val="Style_32_ch"/>
     <w:link w:val="Style_8"/>
     <w:rPr>
       <w:color w:themeColor="hyperlink" w:val="0000FF"/>
       <w:u w:val="single"/>
     </w:rPr>
   </w:style>
-  <w:style w:styleId="Style_82" w:type="paragraph">
+  <w:style w:styleId="Style_83" w:type="paragraph">
     <w:name w:val="Footnote"/>
     <w:basedOn w:val="Style_1"/>
-    <w:link w:val="Style_82_ch"/>
+    <w:link w:val="Style_83_ch"/>
     <w:rPr>
       <w:sz w:val="20"/>
     </w:rPr>
   </w:style>
-  <w:style w:styleId="Style_82_ch" w:type="character">
+  <w:style w:styleId="Style_83_ch" w:type="character">
     <w:name w:val="Footnote"/>
     <w:basedOn w:val="Style_1_ch"/>
-    <w:link w:val="Style_82"/>
+    <w:link w:val="Style_83"/>
     <w:rPr>
       <w:sz w:val="20"/>
     </w:rPr>
   </w:style>
-  <w:style w:styleId="Style_83" w:type="paragraph">
+  <w:style w:styleId="Style_84" w:type="paragraph">
     <w:name w:val="heading 8"/>
     <w:basedOn w:val="Style_1"/>
     <w:next w:val="Style_1"/>
-    <w:link w:val="Style_83_ch"/>
+    <w:link w:val="Style_84_ch"/>
     <w:uiPriority w:val="9"/>
     <w:qFormat/>
     <w:pPr>
@@ -12338,49 +12328,55 @@
       <w:sz w:val="16"/>
     </w:rPr>
   </w:style>
-  <w:style w:styleId="Style_83_ch" w:type="character">
+  <w:style w:styleId="Style_84_ch" w:type="character">
     <w:name w:val="heading 8"/>
     <w:basedOn w:val="Style_1_ch"/>
-    <w:link w:val="Style_83"/>
+    <w:link w:val="Style_84"/>
     <w:rPr>
       <w:b w:val="1"/>
       <w:sz w:val="16"/>
     </w:rPr>
   </w:style>
-  <w:style w:styleId="Style_84" w:type="paragraph">
-    <w:name w:val="Balloon Text Char"/>
-    <w:link w:val="Style_84_ch"/>
-    <w:rPr>
-      <w:sz w:val="0"/>
-    </w:rPr>
-  </w:style>
-  <w:style w:styleId="Style_84_ch" w:type="character">
-    <w:name w:val="Balloon Text Char"/>
-    <w:link w:val="Style_84"/>
-    <w:rPr>
-      <w:sz w:val="0"/>
-    </w:rPr>
-  </w:style>
   <w:style w:styleId="Style_85" w:type="paragraph">
-    <w:name w:val="Heading 7 Char"/>
+    <w:name w:val="Заголовок 1 Знак"/>
     <w:link w:val="Style_85_ch"/>
     <w:rPr>
+      <w:rFonts w:ascii="Arial" w:hAnsi="Arial"/>
+      <w:b w:val="1"/>
+      <w:sz w:val="32"/>
+    </w:rPr>
+  </w:style>
+  <w:style w:styleId="Style_85_ch" w:type="character">
+    <w:name w:val="Заголовок 1 Знак"/>
+    <w:link w:val="Style_85"/>
+    <w:rPr>
+      <w:rFonts w:ascii="Arial" w:hAnsi="Arial"/>
+      <w:b w:val="1"/>
+      <w:sz w:val="32"/>
+    </w:rPr>
+  </w:style>
+  <w:style w:styleId="Style_86" w:type="paragraph">
+    <w:name w:val="Heading 8 Char"/>
+    <w:link w:val="Style_86_ch"/>
+    <w:rPr>
       <w:rFonts w:ascii="Calibri" w:hAnsi="Calibri"/>
+      <w:i w:val="1"/>
       <w:sz w:val="24"/>
     </w:rPr>
   </w:style>
-  <w:style w:styleId="Style_85_ch" w:type="character">
-    <w:name w:val="Heading 7 Char"/>
-    <w:link w:val="Style_85"/>
+  <w:style w:styleId="Style_86_ch" w:type="character">
+    <w:name w:val="Heading 8 Char"/>
+    <w:link w:val="Style_86"/>
     <w:rPr>
       <w:rFonts w:ascii="Calibri" w:hAnsi="Calibri"/>
+      <w:i w:val="1"/>
       <w:sz w:val="24"/>
     </w:rPr>
   </w:style>
-  <w:style w:styleId="Style_86" w:type="paragraph">
+  <w:style w:styleId="Style_87" w:type="paragraph">
     <w:name w:val="toc 1"/>
     <w:next w:val="Style_1"/>
-    <w:link w:val="Style_86_ch"/>
+    <w:link w:val="Style_87_ch"/>
     <w:uiPriority w:val="39"/>
     <w:pPr>
       <w:ind w:firstLine="0" w:left="0"/>
@@ -12392,45 +12388,27 @@
       <w:sz w:val="28"/>
     </w:rPr>
   </w:style>
-  <w:style w:styleId="Style_86_ch" w:type="character">
+  <w:style w:styleId="Style_87_ch" w:type="character">
     <w:name w:val="toc 1"/>
-    <w:link w:val="Style_86"/>
+    <w:link w:val="Style_87"/>
     <w:rPr>
       <w:rFonts w:ascii="XO Thames" w:hAnsi="XO Thames"/>
       <w:b w:val="1"/>
       <w:sz w:val="28"/>
     </w:rPr>
   </w:style>
-  <w:style w:styleId="Style_87" w:type="paragraph">
-    <w:name w:val="Balloon Text Char"/>
-    <w:link w:val="Style_87_ch"/>
-    <w:rPr>
-      <w:sz w:val="0"/>
-    </w:rPr>
-  </w:style>
-  <w:style w:styleId="Style_87_ch" w:type="character">
-    <w:name w:val="Balloon Text Char"/>
-    <w:link w:val="Style_87"/>
-    <w:rPr>
-      <w:sz w:val="0"/>
-    </w:rPr>
-  </w:style>
   <w:style w:styleId="Style_88" w:type="paragraph">
-    <w:name w:val="Heading 4 Char"/>
+    <w:name w:val="Heading 9 Char"/>
     <w:link w:val="Style_88_ch"/>
     <w:rPr>
-      <w:rFonts w:ascii="Calibri" w:hAnsi="Calibri"/>
-      <w:b w:val="1"/>
-      <w:sz w:val="28"/>
+      <w:rFonts w:ascii="Cambria" w:hAnsi="Cambria"/>
     </w:rPr>
   </w:style>
   <w:style w:styleId="Style_88_ch" w:type="character">
-    <w:name w:val="Heading 4 Char"/>
+    <w:name w:val="Heading 9 Char"/>
     <w:link w:val="Style_88"/>
     <w:rPr>
-      <w:rFonts w:ascii="Calibri" w:hAnsi="Calibri"/>
-      <w:b w:val="1"/>
-      <w:sz w:val="28"/>
+      <w:rFonts w:ascii="Cambria" w:hAnsi="Cambria"/>
     </w:rPr>
   </w:style>
   <w:style w:styleId="Style_89" w:type="paragraph">
@@ -12455,67 +12433,73 @@
     </w:rPr>
   </w:style>
   <w:style w:styleId="Style_90" w:type="paragraph">
-    <w:name w:val="Title Char"/>
+    <w:name w:val="Верхний колонтитул Знак"/>
     <w:link w:val="Style_90_ch"/>
     <w:rPr>
-      <w:rFonts w:ascii="Cambria" w:hAnsi="Cambria"/>
-      <w:b w:val="1"/>
-      <w:sz w:val="32"/>
+      <w:sz w:val="24"/>
     </w:rPr>
   </w:style>
   <w:style w:styleId="Style_90_ch" w:type="character">
-    <w:name w:val="Title Char"/>
+    <w:name w:val="Верхний колонтитул Знак"/>
     <w:link w:val="Style_90"/>
     <w:rPr>
-      <w:rFonts w:ascii="Cambria" w:hAnsi="Cambria"/>
-      <w:b w:val="1"/>
-      <w:sz w:val="32"/>
+      <w:sz w:val="24"/>
     </w:rPr>
   </w:style>
   <w:style w:styleId="Style_91" w:type="paragraph">
-    <w:name w:val="Заголовок 2 Знак"/>
+    <w:name w:val="Heading 5 Char"/>
     <w:link w:val="Style_91_ch"/>
     <w:rPr>
-      <w:rFonts w:ascii="Arial" w:hAnsi="Arial"/>
+      <w:rFonts w:ascii="Calibri" w:hAnsi="Calibri"/>
       <w:b w:val="1"/>
       <w:i w:val="1"/>
-      <w:sz w:val="28"/>
+      <w:sz w:val="26"/>
     </w:rPr>
   </w:style>
   <w:style w:styleId="Style_91_ch" w:type="character">
-    <w:name w:val="Заголовок 2 Знак"/>
+    <w:name w:val="Heading 5 Char"/>
     <w:link w:val="Style_91"/>
     <w:rPr>
-      <w:rFonts w:ascii="Arial" w:hAnsi="Arial"/>
+      <w:rFonts w:ascii="Calibri" w:hAnsi="Calibri"/>
       <w:b w:val="1"/>
       <w:i w:val="1"/>
-      <w:sz w:val="28"/>
-    </w:rPr>
-  </w:style>
-  <w:style w:styleId="Style_7" w:type="paragraph">
-    <w:name w:val="Body Text Indent"/>
-    <w:basedOn w:val="Style_1"/>
-    <w:link w:val="Style_7_ch"/>
-    <w:pPr>
-      <w:spacing w:after="120"/>
-      <w:ind w:firstLine="0" w:left="283"/>
-    </w:pPr>
-    <w:rPr>
+      <w:sz w:val="26"/>
+    </w:rPr>
+  </w:style>
+  <w:style w:styleId="Style_92" w:type="paragraph">
+    <w:name w:val="Heading 7 Char"/>
+    <w:link w:val="Style_92_ch"/>
+    <w:rPr>
+      <w:rFonts w:ascii="Calibri" w:hAnsi="Calibri"/>
       <w:sz w:val="24"/>
     </w:rPr>
   </w:style>
-  <w:style w:styleId="Style_7_ch" w:type="character">
-    <w:name w:val="Body Text Indent"/>
-    <w:basedOn w:val="Style_1_ch"/>
-    <w:link w:val="Style_7"/>
-    <w:rPr>
+  <w:style w:styleId="Style_92_ch" w:type="character">
+    <w:name w:val="Heading 7 Char"/>
+    <w:link w:val="Style_92"/>
+    <w:rPr>
+      <w:rFonts w:ascii="Calibri" w:hAnsi="Calibri"/>
       <w:sz w:val="24"/>
     </w:rPr>
   </w:style>
-  <w:style w:styleId="Style_92" w:type="paragraph">
+  <w:style w:styleId="Style_93" w:type="paragraph">
+    <w:name w:val="Heading 9 Char"/>
+    <w:link w:val="Style_93_ch"/>
+    <w:rPr>
+      <w:rFonts w:ascii="Cambria" w:hAnsi="Cambria"/>
+    </w:rPr>
+  </w:style>
+  <w:style w:styleId="Style_93_ch" w:type="character">
+    <w:name w:val="Heading 9 Char"/>
+    <w:link w:val="Style_93"/>
+    <w:rPr>
+      <w:rFonts w:ascii="Cambria" w:hAnsi="Cambria"/>
+    </w:rPr>
+  </w:style>
+  <w:style w:styleId="Style_94" w:type="paragraph">
     <w:name w:val="toc 9"/>
     <w:next w:val="Style_1"/>
-    <w:link w:val="Style_92_ch"/>
+    <w:link w:val="Style_94_ch"/>
     <w:uiPriority w:val="39"/>
     <w:pPr>
       <w:ind w:firstLine="0" w:left="1600"/>
@@ -12526,115 +12510,52 @@
       <w:sz w:val="28"/>
     </w:rPr>
   </w:style>
-  <w:style w:styleId="Style_92_ch" w:type="character">
+  <w:style w:styleId="Style_94_ch" w:type="character">
     <w:name w:val="toc 9"/>
-    <w:link w:val="Style_92"/>
+    <w:link w:val="Style_94"/>
     <w:rPr>
       <w:rFonts w:ascii="XO Thames" w:hAnsi="XO Thames"/>
       <w:sz w:val="28"/>
     </w:rPr>
   </w:style>
-  <w:style w:styleId="Style_93" w:type="paragraph">
-    <w:name w:val="Без интервала1"/>
-    <w:link w:val="Style_93_ch"/>
-    <w:rPr>
-      <w:rFonts w:ascii="Calibri" w:hAnsi="Calibri"/>
-    </w:rPr>
-  </w:style>
-  <w:style w:styleId="Style_93_ch" w:type="character">
-    <w:name w:val="Без интервала1"/>
-    <w:link w:val="Style_93"/>
-    <w:rPr>
-      <w:rFonts w:ascii="Calibri" w:hAnsi="Calibri"/>
-    </w:rPr>
-  </w:style>
-  <w:style w:styleId="Style_94" w:type="paragraph">
-    <w:name w:val="Заголовок 6 Знак"/>
-    <w:link w:val="Style_94_ch"/>
-    <w:rPr>
+  <w:style w:styleId="Style_95" w:type="paragraph">
+    <w:name w:val="Нижний колонтитул Знак"/>
+    <w:link w:val="Style_95_ch"/>
+    <w:rPr>
+      <w:sz w:val="24"/>
+    </w:rPr>
+  </w:style>
+  <w:style w:styleId="Style_95_ch" w:type="character">
+    <w:name w:val="Нижний колонтитул Знак"/>
+    <w:link w:val="Style_95"/>
+    <w:rPr>
+      <w:sz w:val="24"/>
+    </w:rPr>
+  </w:style>
+  <w:style w:styleId="Style_96" w:type="paragraph">
+    <w:name w:val="Heading 8 Char"/>
+    <w:basedOn w:val="Style_32"/>
+    <w:link w:val="Style_96_ch"/>
+    <w:rPr>
+      <w:rFonts w:asciiTheme="majorAscii" w:hAnsiTheme="majorHAnsi"/>
+      <w:color w:themeColor="text1" w:themeTint="BF" w:val="404040"/>
       <w:sz w:val="20"/>
     </w:rPr>
   </w:style>
-  <w:style w:styleId="Style_94_ch" w:type="character">
-    <w:name w:val="Заголовок 6 Знак"/>
-    <w:link w:val="Style_94"/>
-    <w:rPr>
+  <w:style w:styleId="Style_96_ch" w:type="character">
+    <w:name w:val="Heading 8 Char"/>
+    <w:basedOn w:val="Style_32_ch"/>
+    <w:link w:val="Style_96"/>
+    <w:rPr>
+      <w:rFonts w:asciiTheme="majorAscii" w:hAnsiTheme="majorHAnsi"/>
+      <w:color w:themeColor="text1" w:themeTint="BF" w:val="404040"/>
       <w:sz w:val="20"/>
     </w:rPr>
   </w:style>
-  <w:style w:styleId="Style_9" w:type="paragraph">
-    <w:name w:val="Preformatted Text"/>
-    <w:basedOn w:val="Style_1"/>
-    <w:link w:val="Style_9_ch"/>
-    <w:rPr>
-      <w:rFonts w:ascii="DejaVu Sans Mono" w:hAnsi="DejaVu Sans Mono"/>
-      <w:sz w:val="20"/>
-    </w:rPr>
-  </w:style>
-  <w:style w:styleId="Style_9_ch" w:type="character">
-    <w:name w:val="Preformatted Text"/>
-    <w:basedOn w:val="Style_1_ch"/>
-    <w:link w:val="Style_9"/>
-    <w:rPr>
-      <w:rFonts w:ascii="DejaVu Sans Mono" w:hAnsi="DejaVu Sans Mono"/>
-      <w:sz w:val="20"/>
-    </w:rPr>
-  </w:style>
-  <w:style w:styleId="Style_95" w:type="paragraph">
-    <w:name w:val="footer"/>
-    <w:basedOn w:val="Style_1"/>
-    <w:link w:val="Style_95_ch"/>
-    <w:pPr>
-      <w:tabs>
-        <w:tab w:leader="none" w:pos="4677" w:val="center"/>
-        <w:tab w:leader="none" w:pos="9355" w:val="right"/>
-      </w:tabs>
-      <w:ind/>
-    </w:pPr>
-  </w:style>
-  <w:style w:styleId="Style_95_ch" w:type="character">
-    <w:name w:val="footer"/>
-    <w:basedOn w:val="Style_1_ch"/>
-    <w:link w:val="Style_95"/>
-  </w:style>
-  <w:style w:styleId="Style_96" w:type="paragraph">
-    <w:name w:val="Heading 2 Char"/>
-    <w:link w:val="Style_96_ch"/>
-    <w:rPr>
-      <w:rFonts w:ascii="Cambria" w:hAnsi="Cambria"/>
-      <w:b w:val="1"/>
-      <w:i w:val="1"/>
-      <w:sz w:val="28"/>
-    </w:rPr>
-  </w:style>
-  <w:style w:styleId="Style_96_ch" w:type="character">
-    <w:name w:val="Heading 2 Char"/>
-    <w:link w:val="Style_96"/>
-    <w:rPr>
-      <w:rFonts w:ascii="Cambria" w:hAnsi="Cambria"/>
-      <w:b w:val="1"/>
-      <w:i w:val="1"/>
-      <w:sz w:val="28"/>
-    </w:rPr>
-  </w:style>
   <w:style w:styleId="Style_97" w:type="paragraph">
-    <w:name w:val="Body Text Indent 2 Char"/>
-    <w:link w:val="Style_97_ch"/>
-    <w:rPr>
-      <w:sz w:val="24"/>
-    </w:rPr>
-  </w:style>
-  <w:style w:styleId="Style_97_ch" w:type="character">
-    <w:name w:val="Body Text Indent 2 Char"/>
-    <w:link w:val="Style_97"/>
-    <w:rPr>
-      <w:sz w:val="24"/>
-    </w:rPr>
-  </w:style>
-  <w:style w:styleId="Style_98" w:type="paragraph">
     <w:name w:val="toc 8"/>
     <w:next w:val="Style_1"/>
-    <w:link w:val="Style_98_ch"/>
+    <w:link w:val="Style_97_ch"/>
     <w:uiPriority w:val="39"/>
     <w:pPr>
       <w:ind w:firstLine="0" w:left="1400"/>
@@ -12645,44 +12566,93 @@
       <w:sz w:val="28"/>
     </w:rPr>
   </w:style>
-  <w:style w:styleId="Style_98_ch" w:type="character">
+  <w:style w:styleId="Style_97_ch" w:type="character">
     <w:name w:val="toc 8"/>
-    <w:link w:val="Style_98"/>
+    <w:link w:val="Style_97"/>
     <w:rPr>
       <w:rFonts w:ascii="XO Thames" w:hAnsi="XO Thames"/>
       <w:sz w:val="28"/>
     </w:rPr>
   </w:style>
+  <w:style w:styleId="Style_98" w:type="paragraph">
+    <w:name w:val="Header Char"/>
+    <w:link w:val="Style_98_ch"/>
+    <w:rPr>
+      <w:sz w:val="24"/>
+    </w:rPr>
+  </w:style>
+  <w:style w:styleId="Style_98_ch" w:type="character">
+    <w:name w:val="Header Char"/>
+    <w:link w:val="Style_98"/>
+    <w:rPr>
+      <w:sz w:val="24"/>
+    </w:rPr>
+  </w:style>
+  <w:style w:styleId="Style_5" w:type="paragraph">
+    <w:name w:val="Standard"/>
+    <w:link w:val="Style_5_ch"/>
+    <w:rPr>
+      <w:sz w:val="24"/>
+    </w:rPr>
+  </w:style>
+  <w:style w:styleId="Style_5_ch" w:type="character">
+    <w:name w:val="Standard"/>
+    <w:link w:val="Style_5"/>
+    <w:rPr>
+      <w:sz w:val="24"/>
+    </w:rPr>
+  </w:style>
   <w:style w:styleId="Style_99" w:type="paragraph">
-    <w:name w:val="Title Char"/>
+    <w:name w:val="Footnote Text Char"/>
     <w:link w:val="Style_99_ch"/>
     <w:rPr>
+      <w:sz w:val="20"/>
+    </w:rPr>
+  </w:style>
+  <w:style w:styleId="Style_99_ch" w:type="character">
+    <w:name w:val="Footnote Text Char"/>
+    <w:link w:val="Style_99"/>
+    <w:rPr>
+      <w:sz w:val="20"/>
+    </w:rPr>
+  </w:style>
+  <w:style w:styleId="Style_100" w:type="paragraph">
+    <w:name w:val="Заголовок 5 Знак"/>
+    <w:link w:val="Style_100_ch"/>
+    <w:rPr>
       <w:rFonts w:ascii="Cambria" w:hAnsi="Cambria"/>
-      <w:b w:val="1"/>
-      <w:sz w:val="32"/>
-    </w:rPr>
-  </w:style>
-  <w:style w:styleId="Style_99_ch" w:type="character">
-    <w:name w:val="Title Char"/>
-    <w:link w:val="Style_99"/>
+      <w:color w:val="243F60"/>
+      <w:sz w:val="24"/>
+    </w:rPr>
+  </w:style>
+  <w:style w:styleId="Style_100_ch" w:type="character">
+    <w:name w:val="Заголовок 5 Знак"/>
+    <w:link w:val="Style_100"/>
     <w:rPr>
       <w:rFonts w:ascii="Cambria" w:hAnsi="Cambria"/>
-      <w:b w:val="1"/>
-      <w:sz w:val="32"/>
-    </w:rPr>
-  </w:style>
-  <w:style w:styleId="Style_100" w:type="paragraph">
-    <w:name w:val="Body Text Char"/>
-    <w:link w:val="Style_100_ch"/>
-    <w:rPr>
+      <w:color w:val="243F60"/>
       <w:sz w:val="24"/>
     </w:rPr>
   </w:style>
-  <w:style w:styleId="Style_100_ch" w:type="character">
-    <w:name w:val="Body Text Char"/>
-    <w:link w:val="Style_100"/>
-    <w:rPr>
-      <w:sz w:val="24"/>
+  <w:style w:styleId="Style_101" w:type="paragraph">
+    <w:name w:val="Абзац списка1"/>
+    <w:basedOn w:val="Style_1"/>
+    <w:link w:val="Style_101_ch"/>
+    <w:pPr>
+      <w:spacing w:after="200" w:line="276" w:lineRule="auto"/>
+      <w:ind w:firstLine="0" w:left="720"/>
+      <w:contextualSpacing w:val="1"/>
+    </w:pPr>
+    <w:rPr>
+      <w:rFonts w:ascii="Calibri" w:hAnsi="Calibri"/>
+    </w:rPr>
+  </w:style>
+  <w:style w:styleId="Style_101_ch" w:type="character">
+    <w:name w:val="Абзац списка1"/>
+    <w:basedOn w:val="Style_1_ch"/>
+    <w:link w:val="Style_101"/>
+    <w:rPr>
+      <w:rFonts w:ascii="Calibri" w:hAnsi="Calibri"/>
     </w:rPr>
   </w:style>
   <w:style w:styleId="Style_6" w:type="paragraph">
@@ -12699,106 +12669,10 @@
     <w:basedOn w:val="Style_1_ch"/>
     <w:link w:val="Style_6"/>
   </w:style>
-  <w:style w:styleId="Style_101" w:type="paragraph">
-    <w:name w:val="Заголовок 7 Знак"/>
-    <w:link w:val="Style_101_ch"/>
-    <w:rPr>
-      <w:b w:val="1"/>
-      <w:sz w:val="26"/>
-    </w:rPr>
-  </w:style>
-  <w:style w:styleId="Style_101_ch" w:type="character">
-    <w:name w:val="Заголовок 7 Знак"/>
-    <w:link w:val="Style_101"/>
-    <w:rPr>
-      <w:b w:val="1"/>
-      <w:sz w:val="26"/>
-    </w:rPr>
-  </w:style>
   <w:style w:styleId="Style_102" w:type="paragraph">
-    <w:name w:val="Неразрешенное упоминание1"/>
-    <w:basedOn w:val="Style_16"/>
-    <w:link w:val="Style_102_ch"/>
-    <w:rPr>
-      <w:color w:val="605E5C"/>
-      <w:shd w:fill="E1DFDD" w:val="clear"/>
-    </w:rPr>
-  </w:style>
-  <w:style w:styleId="Style_102_ch" w:type="character">
-    <w:name w:val="Неразрешенное упоминание1"/>
-    <w:basedOn w:val="Style_16_ch"/>
-    <w:link w:val="Style_102"/>
-    <w:rPr>
-      <w:color w:val="605E5C"/>
-      <w:shd w:fill="E1DFDD" w:val="clear"/>
-    </w:rPr>
-  </w:style>
-  <w:style w:styleId="Style_103" w:type="paragraph">
-    <w:name w:val="Body Text Indent 2"/>
-    <w:basedOn w:val="Style_1"/>
-    <w:link w:val="Style_103_ch"/>
-    <w:pPr>
-      <w:spacing w:after="120" w:line="480" w:lineRule="auto"/>
-      <w:ind w:firstLine="0" w:left="283"/>
-    </w:pPr>
-  </w:style>
-  <w:style w:styleId="Style_103_ch" w:type="character">
-    <w:name w:val="Body Text Indent 2"/>
-    <w:basedOn w:val="Style_1_ch"/>
-    <w:link w:val="Style_103"/>
-  </w:style>
-  <w:style w:styleId="Style_104" w:type="paragraph">
-    <w:name w:val="Heading 1 Char"/>
-    <w:link w:val="Style_104_ch"/>
-    <w:rPr>
-      <w:rFonts w:ascii="Cambria" w:hAnsi="Cambria"/>
-      <w:b w:val="1"/>
-      <w:sz w:val="32"/>
-    </w:rPr>
-  </w:style>
-  <w:style w:styleId="Style_104_ch" w:type="character">
-    <w:name w:val="Heading 1 Char"/>
-    <w:link w:val="Style_104"/>
-    <w:rPr>
-      <w:rFonts w:ascii="Cambria" w:hAnsi="Cambria"/>
-      <w:b w:val="1"/>
-      <w:sz w:val="32"/>
-    </w:rPr>
-  </w:style>
-  <w:style w:styleId="Style_105" w:type="paragraph">
-    <w:name w:val="Footnote Text Char"/>
-    <w:link w:val="Style_105_ch"/>
-    <w:rPr>
-      <w:sz w:val="20"/>
-    </w:rPr>
-  </w:style>
-  <w:style w:styleId="Style_105_ch" w:type="character">
-    <w:name w:val="Footnote Text Char"/>
-    <w:link w:val="Style_105"/>
-    <w:rPr>
-      <w:sz w:val="20"/>
-    </w:rPr>
-  </w:style>
-  <w:style w:styleId="Style_106" w:type="paragraph">
-    <w:name w:val="Текст выноски Знак"/>
-    <w:link w:val="Style_106_ch"/>
-    <w:rPr>
-      <w:rFonts w:ascii="Tahoma" w:hAnsi="Tahoma"/>
-      <w:sz w:val="16"/>
-    </w:rPr>
-  </w:style>
-  <w:style w:styleId="Style_106_ch" w:type="character">
-    <w:name w:val="Текст выноски Знак"/>
-    <w:link w:val="Style_106"/>
-    <w:rPr>
-      <w:rFonts w:ascii="Tahoma" w:hAnsi="Tahoma"/>
-      <w:sz w:val="16"/>
-    </w:rPr>
-  </w:style>
-  <w:style w:styleId="Style_107" w:type="paragraph">
     <w:name w:val="toc 5"/>
     <w:next w:val="Style_1"/>
-    <w:link w:val="Style_107_ch"/>
+    <w:link w:val="Style_102_ch"/>
     <w:uiPriority w:val="39"/>
     <w:pPr>
       <w:ind w:firstLine="0" w:left="800"/>
@@ -12809,114 +12683,243 @@
       <w:sz w:val="28"/>
     </w:rPr>
   </w:style>
-  <w:style w:styleId="Style_107_ch" w:type="character">
+  <w:style w:styleId="Style_102_ch" w:type="character">
     <w:name w:val="toc 5"/>
-    <w:link w:val="Style_107"/>
+    <w:link w:val="Style_102"/>
     <w:rPr>
       <w:rFonts w:ascii="XO Thames" w:hAnsi="XO Thames"/>
       <w:sz w:val="28"/>
     </w:rPr>
   </w:style>
-  <w:style w:styleId="Style_108" w:type="paragraph">
-    <w:name w:val="Заголовок 5 Знак"/>
-    <w:link w:val="Style_108_ch"/>
+  <w:style w:styleId="Style_3" w:type="paragraph">
+    <w:name w:val="Table Paragraph"/>
+    <w:basedOn w:val="Style_1"/>
+    <w:link w:val="Style_3_ch"/>
+    <w:pPr>
+      <w:widowControl w:val="0"/>
+      <w:ind/>
+    </w:pPr>
+    <w:rPr>
+      <w:rFonts w:ascii="Times New Roman" w:hAnsi="Times New Roman"/>
+      <w:sz w:val="24"/>
+    </w:rPr>
+  </w:style>
+  <w:style w:styleId="Style_3_ch" w:type="character">
+    <w:name w:val="Table Paragraph"/>
+    <w:basedOn w:val="Style_1_ch"/>
+    <w:link w:val="Style_3"/>
+    <w:rPr>
+      <w:rFonts w:ascii="Times New Roman" w:hAnsi="Times New Roman"/>
+      <w:sz w:val="24"/>
+    </w:rPr>
+  </w:style>
+  <w:style w:styleId="Style_103" w:type="paragraph">
+    <w:name w:val="Heading 3 Char"/>
+    <w:link w:val="Style_103_ch"/>
     <w:rPr>
       <w:rFonts w:ascii="Cambria" w:hAnsi="Cambria"/>
-      <w:color w:val="243F60"/>
-      <w:sz w:val="24"/>
-    </w:rPr>
-  </w:style>
-  <w:style w:styleId="Style_108_ch" w:type="character">
-    <w:name w:val="Заголовок 5 Знак"/>
-    <w:link w:val="Style_108"/>
+      <w:b w:val="1"/>
+      <w:sz w:val="26"/>
+    </w:rPr>
+  </w:style>
+  <w:style w:styleId="Style_103_ch" w:type="character">
+    <w:name w:val="Heading 3 Char"/>
+    <w:link w:val="Style_103"/>
     <w:rPr>
       <w:rFonts w:ascii="Cambria" w:hAnsi="Cambria"/>
-      <w:color w:val="243F60"/>
-      <w:sz w:val="24"/>
-    </w:rPr>
-  </w:style>
-  <w:style w:styleId="Style_109" w:type="paragraph">
-    <w:name w:val="Footer Char"/>
-    <w:link w:val="Style_109_ch"/>
-    <w:rPr>
-      <w:sz w:val="24"/>
-    </w:rPr>
-  </w:style>
-  <w:style w:styleId="Style_109_ch" w:type="character">
-    <w:name w:val="Footer Char"/>
-    <w:link w:val="Style_109"/>
-    <w:rPr>
-      <w:sz w:val="24"/>
-    </w:rPr>
-  </w:style>
-  <w:style w:styleId="Style_110" w:type="paragraph">
-    <w:name w:val="Body Text"/>
-    <w:basedOn w:val="Style_1"/>
-    <w:link w:val="Style_110_ch"/>
-  </w:style>
-  <w:style w:styleId="Style_110_ch" w:type="character">
-    <w:name w:val="Body Text"/>
-    <w:basedOn w:val="Style_1_ch"/>
-    <w:link w:val="Style_110"/>
-  </w:style>
-  <w:style w:styleId="Style_111" w:type="paragraph">
-    <w:name w:val="Balloon Text"/>
-    <w:basedOn w:val="Style_1"/>
-    <w:link w:val="Style_111_ch"/>
+      <w:b w:val="1"/>
+      <w:sz w:val="26"/>
+    </w:rPr>
+  </w:style>
+  <w:style w:styleId="Style_104" w:type="paragraph">
+    <w:name w:val="Heading 9 Char"/>
+    <w:basedOn w:val="Style_32"/>
+    <w:link w:val="Style_104_ch"/>
+    <w:rPr>
+      <w:rFonts w:asciiTheme="majorAscii" w:hAnsiTheme="majorHAnsi"/>
+      <w:i w:val="1"/>
+      <w:color w:themeColor="text1" w:themeTint="BF" w:val="404040"/>
+      <w:sz w:val="20"/>
+    </w:rPr>
+  </w:style>
+  <w:style w:styleId="Style_104_ch" w:type="character">
+    <w:name w:val="Heading 9 Char"/>
+    <w:basedOn w:val="Style_32_ch"/>
+    <w:link w:val="Style_104"/>
+    <w:rPr>
+      <w:rFonts w:asciiTheme="majorAscii" w:hAnsiTheme="majorHAnsi"/>
+      <w:i w:val="1"/>
+      <w:color w:themeColor="text1" w:themeTint="BF" w:val="404040"/>
+      <w:sz w:val="20"/>
+    </w:rPr>
+  </w:style>
+  <w:style w:styleId="Style_105" w:type="paragraph">
+    <w:name w:val="Заголовок 3 Знак"/>
+    <w:link w:val="Style_105_ch"/>
+    <w:rPr>
+      <w:rFonts w:ascii="Arial" w:hAnsi="Arial"/>
+      <w:b w:val="1"/>
+      <w:sz w:val="26"/>
+    </w:rPr>
+  </w:style>
+  <w:style w:styleId="Style_105_ch" w:type="character">
+    <w:name w:val="Заголовок 3 Знак"/>
+    <w:link w:val="Style_105"/>
+    <w:rPr>
+      <w:rFonts w:ascii="Arial" w:hAnsi="Arial"/>
+      <w:b w:val="1"/>
+      <w:sz w:val="26"/>
+    </w:rPr>
+  </w:style>
+  <w:style w:styleId="Style_32" w:type="paragraph">
+    <w:name w:val="Default Paragraph Font"/>
+    <w:link w:val="Style_32_ch"/>
+  </w:style>
+  <w:style w:styleId="Style_32_ch" w:type="character">
+    <w:name w:val="Default Paragraph Font"/>
+    <w:link w:val="Style_32"/>
+  </w:style>
+  <w:style w:styleId="Style_10" w:type="paragraph">
+    <w:name w:val="Internet Link"/>
+    <w:basedOn w:val="Style_32"/>
+    <w:link w:val="Style_10_ch"/>
+    <w:rPr>
+      <w:color w:val="0000FF"/>
+      <w:u w:val="single"/>
+    </w:rPr>
+  </w:style>
+  <w:style w:styleId="Style_10_ch" w:type="character">
+    <w:name w:val="Internet Link"/>
+    <w:basedOn w:val="Style_32_ch"/>
+    <w:link w:val="Style_10"/>
+    <w:rPr>
+      <w:color w:val="0000FF"/>
+      <w:u w:val="single"/>
+    </w:rPr>
+  </w:style>
+  <w:style w:styleId="Style_106" w:type="paragraph">
+    <w:name w:val="Heading 5 Char"/>
+    <w:basedOn w:val="Style_32"/>
+    <w:link w:val="Style_106_ch"/>
+    <w:rPr>
+      <w:rFonts w:asciiTheme="majorAscii" w:hAnsiTheme="majorHAnsi"/>
+      <w:color w:themeColor="accent1" w:themeShade="7F" w:val="244061"/>
+    </w:rPr>
+  </w:style>
+  <w:style w:styleId="Style_106_ch" w:type="character">
+    <w:name w:val="Heading 5 Char"/>
+    <w:basedOn w:val="Style_32_ch"/>
+    <w:link w:val="Style_106"/>
+    <w:rPr>
+      <w:rFonts w:asciiTheme="majorAscii" w:hAnsiTheme="majorHAnsi"/>
+      <w:color w:themeColor="accent1" w:themeShade="7F" w:val="244061"/>
+    </w:rPr>
+  </w:style>
+  <w:style w:styleId="Style_107" w:type="paragraph">
+    <w:name w:val="Текст выноски Знак"/>
+    <w:link w:val="Style_107_ch"/>
     <w:rPr>
       <w:rFonts w:ascii="Tahoma" w:hAnsi="Tahoma"/>
       <w:sz w:val="16"/>
     </w:rPr>
   </w:style>
-  <w:style w:styleId="Style_111_ch" w:type="character">
-    <w:name w:val="Balloon Text"/>
-    <w:basedOn w:val="Style_1_ch"/>
-    <w:link w:val="Style_111"/>
+  <w:style w:styleId="Style_107_ch" w:type="character">
+    <w:name w:val="Текст выноски Знак"/>
+    <w:link w:val="Style_107"/>
     <w:rPr>
       <w:rFonts w:ascii="Tahoma" w:hAnsi="Tahoma"/>
       <w:sz w:val="16"/>
     </w:rPr>
   </w:style>
+  <w:style w:styleId="Style_108" w:type="paragraph">
+    <w:name w:val="Основной текст с отступом Знак"/>
+    <w:link w:val="Style_108_ch"/>
+    <w:rPr>
+      <w:b w:val="1"/>
+      <w:sz w:val="28"/>
+    </w:rPr>
+  </w:style>
+  <w:style w:styleId="Style_108_ch" w:type="character">
+    <w:name w:val="Основной текст с отступом Знак"/>
+    <w:link w:val="Style_108"/>
+    <w:rPr>
+      <w:b w:val="1"/>
+      <w:sz w:val="28"/>
+    </w:rPr>
+  </w:style>
+  <w:style w:styleId="Style_109" w:type="paragraph">
+    <w:name w:val="Heading 3 Char"/>
+    <w:basedOn w:val="Style_32"/>
+    <w:link w:val="Style_109_ch"/>
+    <w:rPr>
+      <w:rFonts w:asciiTheme="majorAscii" w:hAnsiTheme="majorHAnsi"/>
+      <w:b w:val="1"/>
+      <w:color w:themeColor="accent1" w:val="4F81BD"/>
+    </w:rPr>
+  </w:style>
+  <w:style w:styleId="Style_109_ch" w:type="character">
+    <w:name w:val="Heading 3 Char"/>
+    <w:basedOn w:val="Style_32_ch"/>
+    <w:link w:val="Style_109"/>
+    <w:rPr>
+      <w:rFonts w:asciiTheme="majorAscii" w:hAnsiTheme="majorHAnsi"/>
+      <w:b w:val="1"/>
+      <w:color w:themeColor="accent1" w:val="4F81BD"/>
+    </w:rPr>
+  </w:style>
+  <w:style w:styleId="Style_110" w:type="paragraph">
+    <w:name w:val="Заголовок 8 Знак"/>
+    <w:link w:val="Style_110_ch"/>
+    <w:rPr>
+      <w:b w:val="1"/>
+      <w:sz w:val="24"/>
+    </w:rPr>
+  </w:style>
+  <w:style w:styleId="Style_110_ch" w:type="character">
+    <w:name w:val="Заголовок 8 Знак"/>
+    <w:link w:val="Style_110"/>
+    <w:rPr>
+      <w:b w:val="1"/>
+      <w:sz w:val="24"/>
+    </w:rPr>
+  </w:style>
+  <w:style w:styleId="Style_111" w:type="paragraph">
+    <w:name w:val="Основной текст Знак"/>
+    <w:link w:val="Style_111_ch"/>
+    <w:rPr>
+      <w:sz w:val="20"/>
+    </w:rPr>
+  </w:style>
+  <w:style w:styleId="Style_111_ch" w:type="character">
+    <w:name w:val="Основной текст Знак"/>
+    <w:link w:val="Style_111"/>
+    <w:rPr>
+      <w:sz w:val="20"/>
+    </w:rPr>
+  </w:style>
   <w:style w:styleId="Style_112" w:type="paragraph">
-    <w:name w:val="Абзац списка1"/>
+    <w:name w:val="Body Text Indent 2"/>
     <w:basedOn w:val="Style_1"/>
     <w:link w:val="Style_112_ch"/>
     <w:pPr>
-      <w:spacing w:after="200" w:line="276" w:lineRule="auto"/>
-      <w:ind w:firstLine="0" w:left="720"/>
-      <w:contextualSpacing w:val="1"/>
+      <w:spacing w:after="120" w:line="480" w:lineRule="auto"/>
+      <w:ind w:firstLine="0" w:left="283"/>
     </w:pPr>
-    <w:rPr>
-      <w:rFonts w:ascii="Calibri" w:hAnsi="Calibri"/>
-    </w:rPr>
   </w:style>
   <w:style w:styleId="Style_112_ch" w:type="character">
-    <w:name w:val="Абзац списка1"/>
+    <w:name w:val="Body Text Indent 2"/>
     <w:basedOn w:val="Style_1_ch"/>
     <w:link w:val="Style_112"/>
-    <w:rPr>
-      <w:rFonts w:ascii="Calibri" w:hAnsi="Calibri"/>
-    </w:rPr>
   </w:style>
   <w:style w:styleId="Style_113" w:type="paragraph">
-    <w:name w:val="Заголовок 9 Знак"/>
+    <w:name w:val="Body Text"/>
+    <w:basedOn w:val="Style_1"/>
     <w:link w:val="Style_113_ch"/>
-    <w:rPr>
-      <w:rFonts w:ascii="Cambria" w:hAnsi="Cambria"/>
-      <w:i w:val="1"/>
-      <w:color w:val="404040"/>
-      <w:sz w:val="20"/>
-    </w:rPr>
   </w:style>
   <w:style w:styleId="Style_113_ch" w:type="character">
-    <w:name w:val="Заголовок 9 Знак"/>
+    <w:name w:val="Body Text"/>
+    <w:basedOn w:val="Style_1_ch"/>
     <w:link w:val="Style_113"/>
-    <w:rPr>
-      <w:rFonts w:ascii="Cambria" w:hAnsi="Cambria"/>
-      <w:i w:val="1"/>
-      <w:color w:val="404040"/>
-      <w:sz w:val="20"/>
-    </w:rPr>
   </w:style>
   <w:style w:styleId="Style_114" w:type="paragraph">
     <w:name w:val="Subtitle"/>
@@ -12944,53 +12947,54 @@
     </w:rPr>
   </w:style>
   <w:style w:styleId="Style_115" w:type="paragraph">
-    <w:name w:val="Heading 5 Char"/>
-    <w:basedOn w:val="Style_16"/>
+    <w:name w:val="Заголовок 2 Знак"/>
     <w:link w:val="Style_115_ch"/>
     <w:rPr>
-      <w:rFonts w:asciiTheme="majorAscii" w:hAnsiTheme="majorHAnsi"/>
-      <w:color w:themeColor="accent1" w:themeShade="7F" w:val="244061"/>
+      <w:rFonts w:ascii="Arial" w:hAnsi="Arial"/>
+      <w:b w:val="1"/>
+      <w:i w:val="1"/>
+      <w:sz w:val="28"/>
     </w:rPr>
   </w:style>
   <w:style w:styleId="Style_115_ch" w:type="character">
-    <w:name w:val="Heading 5 Char"/>
-    <w:basedOn w:val="Style_16_ch"/>
+    <w:name w:val="Заголовок 2 Знак"/>
     <w:link w:val="Style_115"/>
     <w:rPr>
-      <w:rFonts w:asciiTheme="majorAscii" w:hAnsiTheme="majorHAnsi"/>
-      <w:color w:themeColor="accent1" w:themeShade="7F" w:val="244061"/>
+      <w:rFonts w:ascii="Arial" w:hAnsi="Arial"/>
+      <w:b w:val="1"/>
+      <w:i w:val="1"/>
+      <w:sz w:val="28"/>
     </w:rPr>
   </w:style>
   <w:style w:styleId="Style_116" w:type="paragraph">
-    <w:name w:val="Heading 1 Char"/>
+    <w:name w:val="header"/>
+    <w:basedOn w:val="Style_1"/>
     <w:link w:val="Style_116_ch"/>
-    <w:rPr>
-      <w:rFonts w:ascii="Cambria" w:hAnsi="Cambria"/>
-      <w:b w:val="1"/>
-      <w:sz w:val="32"/>
-    </w:rPr>
+    <w:pPr>
+      <w:tabs>
+        <w:tab w:leader="none" w:pos="4677" w:val="center"/>
+        <w:tab w:leader="none" w:pos="9355" w:val="right"/>
+      </w:tabs>
+      <w:ind/>
+    </w:pPr>
   </w:style>
   <w:style w:styleId="Style_116_ch" w:type="character">
-    <w:name w:val="Heading 1 Char"/>
+    <w:name w:val="header"/>
+    <w:basedOn w:val="Style_1_ch"/>
     <w:link w:val="Style_116"/>
-    <w:rPr>
-      <w:rFonts w:ascii="Cambria" w:hAnsi="Cambria"/>
-      <w:b w:val="1"/>
-      <w:sz w:val="32"/>
-    </w:rPr>
   </w:style>
   <w:style w:styleId="Style_117" w:type="paragraph">
-    <w:name w:val="Заголовок 6 Знак"/>
+    <w:name w:val="Footer Char"/>
     <w:link w:val="Style_117_ch"/>
     <w:rPr>
-      <w:sz w:val="20"/>
+      <w:sz w:val="24"/>
     </w:rPr>
   </w:style>
   <w:style w:styleId="Style_117_ch" w:type="character">
-    <w:name w:val="Заголовок 6 Знак"/>
+    <w:name w:val="Footer Char"/>
     <w:link w:val="Style_117"/>
     <w:rPr>
-      <w:sz w:val="20"/>
+      <w:sz w:val="24"/>
     </w:rPr>
   </w:style>
   <w:style w:styleId="Style_118" w:type="paragraph">
@@ -13034,63 +13038,63 @@
     <w:link w:val="Style_119"/>
   </w:style>
   <w:style w:styleId="Style_120" w:type="paragraph">
-    <w:name w:val="Heading 6 Char"/>
+    <w:name w:val="Body Text Indent 2 Char"/>
     <w:link w:val="Style_120_ch"/>
+    <w:rPr>
+      <w:sz w:val="24"/>
+    </w:rPr>
+  </w:style>
+  <w:style w:styleId="Style_120_ch" w:type="character">
+    <w:name w:val="Body Text Indent 2 Char"/>
+    <w:link w:val="Style_120"/>
+    <w:rPr>
+      <w:sz w:val="24"/>
+    </w:rPr>
+  </w:style>
+  <w:style w:styleId="Style_121" w:type="paragraph">
+    <w:name w:val="Heading 4 Char"/>
+    <w:link w:val="Style_121_ch"/>
     <w:rPr>
       <w:rFonts w:ascii="Calibri" w:hAnsi="Calibri"/>
       <w:b w:val="1"/>
-    </w:rPr>
-  </w:style>
-  <w:style w:styleId="Style_120_ch" w:type="character">
-    <w:name w:val="Heading 6 Char"/>
-    <w:link w:val="Style_120"/>
+      <w:sz w:val="28"/>
+    </w:rPr>
+  </w:style>
+  <w:style w:styleId="Style_121_ch" w:type="character">
+    <w:name w:val="Heading 4 Char"/>
+    <w:link w:val="Style_121"/>
     <w:rPr>
       <w:rFonts w:ascii="Calibri" w:hAnsi="Calibri"/>
       <w:b w:val="1"/>
-    </w:rPr>
-  </w:style>
-  <w:style w:styleId="Style_121" w:type="paragraph">
-    <w:name w:val="Heading 7 Char"/>
-    <w:link w:val="Style_121_ch"/>
-    <w:rPr>
-      <w:rFonts w:ascii="Calibri" w:hAnsi="Calibri"/>
+      <w:sz w:val="28"/>
+    </w:rPr>
+  </w:style>
+  <w:style w:styleId="Style_122" w:type="paragraph">
+    <w:name w:val="Body Text Indent 2 Char"/>
+    <w:link w:val="Style_122_ch"/>
+    <w:rPr>
       <w:sz w:val="24"/>
     </w:rPr>
   </w:style>
-  <w:style w:styleId="Style_121_ch" w:type="character">
-    <w:name w:val="Heading 7 Char"/>
-    <w:link w:val="Style_121"/>
-    <w:rPr>
-      <w:rFonts w:ascii="Calibri" w:hAnsi="Calibri"/>
+  <w:style w:styleId="Style_122_ch" w:type="character">
+    <w:name w:val="Body Text Indent 2 Char"/>
+    <w:link w:val="Style_122"/>
+    <w:rPr>
       <w:sz w:val="24"/>
     </w:rPr>
   </w:style>
-  <w:style w:styleId="Style_122" w:type="paragraph">
-    <w:name w:val="Основной текст Знак"/>
-    <w:link w:val="Style_122_ch"/>
-    <w:rPr>
-      <w:sz w:val="20"/>
-    </w:rPr>
-  </w:style>
-  <w:style w:styleId="Style_122_ch" w:type="character">
-    <w:name w:val="Основной текст Знак"/>
-    <w:link w:val="Style_122"/>
-    <w:rPr>
-      <w:sz w:val="20"/>
-    </w:rPr>
-  </w:style>
   <w:style w:styleId="Style_123" w:type="paragraph">
-    <w:name w:val="Body Text Indent 3 Char"/>
+    <w:name w:val="Header Char"/>
     <w:link w:val="Style_123_ch"/>
     <w:rPr>
-      <w:sz w:val="16"/>
+      <w:sz w:val="24"/>
     </w:rPr>
   </w:style>
   <w:style w:styleId="Style_123_ch" w:type="character">
-    <w:name w:val="Body Text Indent 3 Char"/>
+    <w:name w:val="Header Char"/>
     <w:link w:val="Style_123"/>
     <w:rPr>
-      <w:sz w:val="16"/>
+      <w:sz w:val="24"/>
     </w:rPr>
   </w:style>
   <w:style w:styleId="Style_124" w:type="paragraph">
@@ -13125,77 +13129,73 @@
     </w:rPr>
   </w:style>
   <w:style w:styleId="Style_125" w:type="paragraph">
-    <w:name w:val="Основной текст с отступом Знак"/>
+    <w:name w:val="Заголовок 9 Знак"/>
     <w:link w:val="Style_125_ch"/>
     <w:rPr>
-      <w:b w:val="1"/>
-      <w:sz w:val="28"/>
+      <w:rFonts w:ascii="Cambria" w:hAnsi="Cambria"/>
+      <w:i w:val="1"/>
+      <w:color w:val="404040"/>
+      <w:sz w:val="20"/>
     </w:rPr>
   </w:style>
   <w:style w:styleId="Style_125_ch" w:type="character">
-    <w:name w:val="Основной текст с отступом Знак"/>
+    <w:name w:val="Заголовок 9 Знак"/>
     <w:link w:val="Style_125"/>
     <w:rPr>
-      <w:b w:val="1"/>
-      <w:sz w:val="28"/>
+      <w:rFonts w:ascii="Cambria" w:hAnsi="Cambria"/>
+      <w:i w:val="1"/>
+      <w:color w:val="404040"/>
+      <w:sz w:val="20"/>
+    </w:rPr>
+  </w:style>
+  <w:style w:styleId="Style_9" w:type="paragraph">
+    <w:name w:val="Preformatted Text"/>
+    <w:basedOn w:val="Style_1"/>
+    <w:link w:val="Style_9_ch"/>
+    <w:rPr>
+      <w:rFonts w:ascii="DejaVu Sans Mono" w:hAnsi="DejaVu Sans Mono"/>
+      <w:sz w:val="20"/>
+    </w:rPr>
+  </w:style>
+  <w:style w:styleId="Style_9_ch" w:type="character">
+    <w:name w:val="Preformatted Text"/>
+    <w:basedOn w:val="Style_1_ch"/>
+    <w:link w:val="Style_9"/>
+    <w:rPr>
+      <w:rFonts w:ascii="DejaVu Sans Mono" w:hAnsi="DejaVu Sans Mono"/>
+      <w:sz w:val="20"/>
     </w:rPr>
   </w:style>
   <w:style w:styleId="Style_126" w:type="paragraph">
-    <w:name w:val="Heading 6 Char"/>
+    <w:name w:val="Body Text Char"/>
     <w:link w:val="Style_126_ch"/>
     <w:rPr>
-      <w:rFonts w:ascii="Calibri" w:hAnsi="Calibri"/>
-      <w:b w:val="1"/>
+      <w:sz w:val="24"/>
     </w:rPr>
   </w:style>
   <w:style w:styleId="Style_126_ch" w:type="character">
-    <w:name w:val="Heading 6 Char"/>
+    <w:name w:val="Body Text Char"/>
     <w:link w:val="Style_126"/>
     <w:rPr>
-      <w:rFonts w:ascii="Calibri" w:hAnsi="Calibri"/>
-      <w:b w:val="1"/>
-    </w:rPr>
-  </w:style>
-  <w:style w:styleId="Style_3" w:type="paragraph">
-    <w:name w:val="Table Paragraph"/>
+      <w:sz w:val="24"/>
+    </w:rPr>
+  </w:style>
+  <w:style w:styleId="Style_127" w:type="paragraph">
+    <w:name w:val="Balloon Text"/>
     <w:basedOn w:val="Style_1"/>
-    <w:link w:val="Style_3_ch"/>
-    <w:pPr>
-      <w:widowControl w:val="0"/>
-      <w:ind/>
-    </w:pPr>
-    <w:rPr>
-      <w:rFonts w:ascii="Times New Roman" w:hAnsi="Times New Roman"/>
-      <w:sz w:val="24"/>
-    </w:rPr>
-  </w:style>
-  <w:style w:styleId="Style_3_ch" w:type="character">
-    <w:name w:val="Table Paragraph"/>
+    <w:link w:val="Style_127_ch"/>
+    <w:rPr>
+      <w:rFonts w:ascii="Tahoma" w:hAnsi="Tahoma"/>
+      <w:sz w:val="16"/>
+    </w:rPr>
+  </w:style>
+  <w:style w:styleId="Style_127_ch" w:type="character">
+    <w:name w:val="Balloon Text"/>
     <w:basedOn w:val="Style_1_ch"/>
-    <w:link w:val="Style_3"/>
-    <w:rPr>
-      <w:rFonts w:ascii="Times New Roman" w:hAnsi="Times New Roman"/>
-      <w:sz w:val="24"/>
-    </w:rPr>
-  </w:style>
-  <w:style w:styleId="Style_127" w:type="paragraph">
-    <w:name w:val="Heading 7 Char"/>
-    <w:basedOn w:val="Style_16"/>
-    <w:link w:val="Style_127_ch"/>
-    <w:rPr>
-      <w:rFonts w:asciiTheme="majorAscii" w:hAnsiTheme="majorHAnsi"/>
-      <w:i w:val="1"/>
-      <w:color w:themeColor="text1" w:themeTint="BF" w:val="404040"/>
-    </w:rPr>
-  </w:style>
-  <w:style w:styleId="Style_127_ch" w:type="character">
-    <w:name w:val="Heading 7 Char"/>
-    <w:basedOn w:val="Style_16_ch"/>
     <w:link w:val="Style_127"/>
     <w:rPr>
-      <w:rFonts w:asciiTheme="majorAscii" w:hAnsiTheme="majorHAnsi"/>
-      <w:i w:val="1"/>
-      <w:color w:themeColor="text1" w:themeTint="BF" w:val="404040"/>
+      <w:rFonts w:ascii="Tahoma" w:hAnsi="Tahoma"/>
+      <w:sz w:val="16"/>
     </w:rPr>
   </w:style>
   <w:style w:styleId="Style_128" w:type="paragraph">
@@ -13216,18 +13216,6 @@
     <w:basedOn w:val="Style_1_ch"/>
     <w:link w:val="Style_128"/>
   </w:style>
-  <w:style w:default="1" w:styleId="Style_4" w:type="table">
-    <w:name w:val="Normal Table"/>
-    <w:tblPr>
-      <w:tblInd w:type="dxa" w:w="0"/>
-      <w:tblCellMar>
-        <w:top w:type="dxa" w:w="0"/>
-        <w:left w:type="dxa" w:w="108"/>
-        <w:bottom w:type="dxa" w:w="0"/>
-        <w:right w:type="dxa" w:w="108"/>
-      </w:tblCellMar>
-    </w:tblPr>
-  </w:style>
   <w:style w:styleId="Style_2" w:type="table">
     <w:name w:val="Table Grid"/>
     <w:basedOn w:val="Style_4"/>
@@ -13240,6 +13228,18 @@
         <w:insideH w:color="000000" w:sz="4" w:val="single"/>
         <w:insideV w:color="000000" w:sz="4" w:val="single"/>
       </w:tblBorders>
+    </w:tblPr>
+  </w:style>
+  <w:style w:default="1" w:styleId="Style_4" w:type="table">
+    <w:name w:val="Normal Table"/>
+    <w:tblPr>
+      <w:tblInd w:type="dxa" w:w="0"/>
+      <w:tblCellMar>
+        <w:top w:type="dxa" w:w="0"/>
+        <w:left w:type="dxa" w:w="108"/>
+        <w:bottom w:type="dxa" w:w="0"/>
+        <w:right w:type="dxa" w:w="108"/>
+      </w:tblCellMar>
     </w:tblPr>
   </w:style>
 </w:styles>

</xml_diff>